<commit_message>
Update document structure by adding sections and adjusting page numbers
</commit_message>
<xml_diff>
--- a/Ausarbeitung.docx
+++ b/Ausarbeitung.docx
@@ -352,7 +352,7 @@
           <w:r>
             <w:fldChar w:fldCharType="separate"/>
           </w:r>
-          <w:hyperlink w:anchor="_Toc201745464" w:history="1">
+          <w:hyperlink w:anchor="_Toc201745631" w:history="1">
             <w:r>
               <w:rPr>
                 <w:rStyle w:val="Hyperlink"/>
@@ -379,7 +379,7 @@
                 <w:noProof/>
                 <w:webHidden/>
               </w:rPr>
-              <w:instrText xml:space="preserve"> PAGEREF _Toc201745464 \h </w:instrText>
+              <w:instrText xml:space="preserve"> PAGEREF _Toc201745631 \h </w:instrText>
             </w:r>
             <w:r>
               <w:rPr>
@@ -424,7 +424,7 @@
               <w:lang w:eastAsia="de-DE"/>
             </w:rPr>
           </w:pPr>
-          <w:hyperlink w:anchor="_Toc201745465" w:history="1">
+          <w:hyperlink w:anchor="_Toc201745632" w:history="1">
             <w:r>
               <w:rPr>
                 <w:rStyle w:val="Hyperlink"/>
@@ -451,7 +451,7 @@
                 <w:noProof/>
                 <w:webHidden/>
               </w:rPr>
-              <w:instrText xml:space="preserve"> PAGEREF _Toc201745465 \h </w:instrText>
+              <w:instrText xml:space="preserve"> PAGEREF _Toc201745632 \h </w:instrText>
             </w:r>
             <w:r>
               <w:rPr>
@@ -496,7 +496,7 @@
               <w:lang w:eastAsia="de-DE"/>
             </w:rPr>
           </w:pPr>
-          <w:hyperlink w:anchor="_Toc201745466" w:history="1">
+          <w:hyperlink w:anchor="_Toc201745633" w:history="1">
             <w:r>
               <w:rPr>
                 <w:rStyle w:val="Hyperlink"/>
@@ -523,7 +523,7 @@
                 <w:noProof/>
                 <w:webHidden/>
               </w:rPr>
-              <w:instrText xml:space="preserve"> PAGEREF _Toc201745466 \h </w:instrText>
+              <w:instrText xml:space="preserve"> PAGEREF _Toc201745633 \h </w:instrText>
             </w:r>
             <w:r>
               <w:rPr>
@@ -566,7 +566,7 @@
               <w:lang w:eastAsia="de-DE"/>
             </w:rPr>
           </w:pPr>
-          <w:hyperlink w:anchor="_Toc201745467" w:history="1">
+          <w:hyperlink w:anchor="_Toc201745634" w:history="1">
             <w:r>
               <w:rPr>
                 <w:rStyle w:val="Hyperlink"/>
@@ -593,7 +593,77 @@
                 <w:noProof/>
                 <w:webHidden/>
               </w:rPr>
-              <w:instrText xml:space="preserve"> PAGEREF _Toc201745467 \h </w:instrText>
+              <w:instrText xml:space="preserve"> PAGEREF _Toc201745634 \h </w:instrText>
+            </w:r>
+            <w:r>
+              <w:rPr>
+                <w:noProof/>
+                <w:webHidden/>
+              </w:rPr>
+            </w:r>
+            <w:r>
+              <w:rPr>
+                <w:noProof/>
+                <w:webHidden/>
+              </w:rPr>
+              <w:fldChar w:fldCharType="separate"/>
+            </w:r>
+            <w:r>
+              <w:rPr>
+                <w:noProof/>
+                <w:webHidden/>
+              </w:rPr>
+              <w:t>3</w:t>
+            </w:r>
+            <w:r>
+              <w:rPr>
+                <w:noProof/>
+                <w:webHidden/>
+              </w:rPr>
+              <w:fldChar w:fldCharType="end"/>
+            </w:r>
+          </w:hyperlink>
+        </w:p>
+        <w:p>
+          <w:pPr>
+            <w:pStyle w:val="Verzeichnis1"/>
+            <w:rPr>
+              <w:rFonts w:asciiTheme="minorHAnsi" w:eastAsiaTheme="minorEastAsia" w:hAnsiTheme="minorHAnsi" w:cstheme="minorBidi"/>
+              <w:b w:val="0"/>
+              <w:noProof/>
+              <w:kern w:val="2"/>
+              <w:szCs w:val="24"/>
+              <w:lang w:eastAsia="de-DE"/>
+            </w:rPr>
+          </w:pPr>
+          <w:hyperlink w:anchor="_Toc201745635" w:history="1">
+            <w:r>
+              <w:rPr>
+                <w:rStyle w:val="Hyperlink"/>
+                <w:noProof/>
+              </w:rPr>
+              <w:t>Umsetzung</w:t>
+            </w:r>
+            <w:r>
+              <w:rPr>
+                <w:noProof/>
+                <w:webHidden/>
+              </w:rPr>
+              <w:tab/>
+            </w:r>
+            <w:r>
+              <w:rPr>
+                <w:noProof/>
+                <w:webHidden/>
+              </w:rPr>
+              <w:fldChar w:fldCharType="begin"/>
+            </w:r>
+            <w:r>
+              <w:rPr>
+                <w:noProof/>
+                <w:webHidden/>
+              </w:rPr>
+              <w:instrText xml:space="preserve"> PAGEREF _Toc201745635 \h </w:instrText>
             </w:r>
             <w:r>
               <w:rPr>
@@ -638,7 +708,7 @@
               <w:lang w:eastAsia="de-DE"/>
             </w:rPr>
           </w:pPr>
-          <w:hyperlink w:anchor="_Toc201745468" w:history="1">
+          <w:hyperlink w:anchor="_Toc201745636" w:history="1">
             <w:r>
               <w:rPr>
                 <w:rStyle w:val="Hyperlink"/>
@@ -665,7 +735,7 @@
                 <w:noProof/>
                 <w:webHidden/>
               </w:rPr>
-              <w:instrText xml:space="preserve"> PAGEREF _Toc201745468 \h </w:instrText>
+              <w:instrText xml:space="preserve"> PAGEREF _Toc201745636 \h </w:instrText>
             </w:r>
             <w:r>
               <w:rPr>
@@ -710,7 +780,7 @@
               <w:lang w:eastAsia="de-DE"/>
             </w:rPr>
           </w:pPr>
-          <w:hyperlink w:anchor="_Toc201745469" w:history="1">
+          <w:hyperlink w:anchor="_Toc201745637" w:history="1">
             <w:r>
               <w:rPr>
                 <w:rStyle w:val="Hyperlink"/>
@@ -737,7 +807,7 @@
                 <w:noProof/>
                 <w:webHidden/>
               </w:rPr>
-              <w:instrText xml:space="preserve"> PAGEREF _Toc201745469 \h </w:instrText>
+              <w:instrText xml:space="preserve"> PAGEREF _Toc201745637 \h </w:instrText>
             </w:r>
             <w:r>
               <w:rPr>
@@ -782,7 +852,7 @@
               <w:lang w:eastAsia="de-DE"/>
             </w:rPr>
           </w:pPr>
-          <w:hyperlink w:anchor="_Toc201745470" w:history="1">
+          <w:hyperlink w:anchor="_Toc201745638" w:history="1">
             <w:r>
               <w:rPr>
                 <w:rStyle w:val="Hyperlink"/>
@@ -809,7 +879,7 @@
                 <w:noProof/>
                 <w:webHidden/>
               </w:rPr>
-              <w:instrText xml:space="preserve"> PAGEREF _Toc201745470 \h </w:instrText>
+              <w:instrText xml:space="preserve"> PAGEREF _Toc201745638 \h </w:instrText>
             </w:r>
             <w:r>
               <w:rPr>
@@ -854,7 +924,7 @@
               <w:lang w:eastAsia="de-DE"/>
             </w:rPr>
           </w:pPr>
-          <w:hyperlink w:anchor="_Toc201745471" w:history="1">
+          <w:hyperlink w:anchor="_Toc201745639" w:history="1">
             <w:r>
               <w:rPr>
                 <w:rStyle w:val="Hyperlink"/>
@@ -881,7 +951,7 @@
                 <w:noProof/>
                 <w:webHidden/>
               </w:rPr>
-              <w:instrText xml:space="preserve"> PAGEREF _Toc201745471 \h </w:instrText>
+              <w:instrText xml:space="preserve"> PAGEREF _Toc201745639 \h </w:instrText>
             </w:r>
             <w:r>
               <w:rPr>
@@ -926,7 +996,7 @@
               <w:lang w:eastAsia="de-DE"/>
             </w:rPr>
           </w:pPr>
-          <w:hyperlink w:anchor="_Toc201745472" w:history="1">
+          <w:hyperlink w:anchor="_Toc201745640" w:history="1">
             <w:r>
               <w:rPr>
                 <w:rStyle w:val="Hyperlink"/>
@@ -953,7 +1023,7 @@
                 <w:noProof/>
                 <w:webHidden/>
               </w:rPr>
-              <w:instrText xml:space="preserve"> PAGEREF _Toc201745472 \h </w:instrText>
+              <w:instrText xml:space="preserve"> PAGEREF _Toc201745640 \h </w:instrText>
             </w:r>
             <w:r>
               <w:rPr>
@@ -973,7 +1043,7 @@
                 <w:noProof/>
                 <w:webHidden/>
               </w:rPr>
-              <w:t>7</w:t>
+              <w:t>8</w:t>
             </w:r>
             <w:r>
               <w:rPr>
@@ -998,7 +1068,7 @@
               <w:lang w:eastAsia="de-DE"/>
             </w:rPr>
           </w:pPr>
-          <w:hyperlink w:anchor="_Toc201745473" w:history="1">
+          <w:hyperlink w:anchor="_Toc201745641" w:history="1">
             <w:r>
               <w:rPr>
                 <w:rStyle w:val="Hyperlink"/>
@@ -1025,7 +1095,7 @@
                 <w:noProof/>
                 <w:webHidden/>
               </w:rPr>
-              <w:instrText xml:space="preserve"> PAGEREF _Toc201745473 \h </w:instrText>
+              <w:instrText xml:space="preserve"> PAGEREF _Toc201745641 \h </w:instrText>
             </w:r>
             <w:r>
               <w:rPr>
@@ -1070,7 +1140,7 @@
               <w:lang w:eastAsia="de-DE"/>
             </w:rPr>
           </w:pPr>
-          <w:hyperlink w:anchor="_Toc201745474" w:history="1">
+          <w:hyperlink w:anchor="_Toc201745642" w:history="1">
             <w:r>
               <w:rPr>
                 <w:rStyle w:val="Hyperlink"/>
@@ -1097,7 +1167,7 @@
                 <w:noProof/>
                 <w:webHidden/>
               </w:rPr>
-              <w:instrText xml:space="preserve"> PAGEREF _Toc201745474 \h </w:instrText>
+              <w:instrText xml:space="preserve"> PAGEREF _Toc201745642 \h </w:instrText>
             </w:r>
             <w:r>
               <w:rPr>
@@ -1142,7 +1212,7 @@
               <w:lang w:eastAsia="de-DE"/>
             </w:rPr>
           </w:pPr>
-          <w:hyperlink w:anchor="_Toc201745475" w:history="1">
+          <w:hyperlink w:anchor="_Toc201745643" w:history="1">
             <w:r>
               <w:rPr>
                 <w:rStyle w:val="Hyperlink"/>
@@ -1169,7 +1239,7 @@
                 <w:noProof/>
                 <w:webHidden/>
               </w:rPr>
-              <w:instrText xml:space="preserve"> PAGEREF _Toc201745475 \h </w:instrText>
+              <w:instrText xml:space="preserve"> PAGEREF _Toc201745643 \h </w:instrText>
             </w:r>
             <w:r>
               <w:rPr>
@@ -1189,7 +1259,7 @@
                 <w:noProof/>
                 <w:webHidden/>
               </w:rPr>
-              <w:t>8</w:t>
+              <w:t>9</w:t>
             </w:r>
             <w:r>
               <w:rPr>
@@ -1214,7 +1284,7 @@
               <w:lang w:eastAsia="de-DE"/>
             </w:rPr>
           </w:pPr>
-          <w:hyperlink w:anchor="_Toc201745476" w:history="1">
+          <w:hyperlink w:anchor="_Toc201745644" w:history="1">
             <w:r>
               <w:rPr>
                 <w:rStyle w:val="Hyperlink"/>
@@ -1241,77 +1311,7 @@
                 <w:noProof/>
                 <w:webHidden/>
               </w:rPr>
-              <w:instrText xml:space="preserve"> PAGEREF _Toc201745476 \h </w:instrText>
-            </w:r>
-            <w:r>
-              <w:rPr>
-                <w:noProof/>
-                <w:webHidden/>
-              </w:rPr>
-            </w:r>
-            <w:r>
-              <w:rPr>
-                <w:noProof/>
-                <w:webHidden/>
-              </w:rPr>
-              <w:fldChar w:fldCharType="separate"/>
-            </w:r>
-            <w:r>
-              <w:rPr>
-                <w:noProof/>
-                <w:webHidden/>
-              </w:rPr>
-              <w:t>9</w:t>
-            </w:r>
-            <w:r>
-              <w:rPr>
-                <w:noProof/>
-                <w:webHidden/>
-              </w:rPr>
-              <w:fldChar w:fldCharType="end"/>
-            </w:r>
-          </w:hyperlink>
-        </w:p>
-        <w:p>
-          <w:pPr>
-            <w:pStyle w:val="Verzeichnis1"/>
-            <w:rPr>
-              <w:rFonts w:asciiTheme="minorHAnsi" w:eastAsiaTheme="minorEastAsia" w:hAnsiTheme="minorHAnsi" w:cstheme="minorBidi"/>
-              <w:b w:val="0"/>
-              <w:noProof/>
-              <w:kern w:val="2"/>
-              <w:szCs w:val="24"/>
-              <w:lang w:eastAsia="de-DE"/>
-            </w:rPr>
-          </w:pPr>
-          <w:hyperlink w:anchor="_Toc201745477" w:history="1">
-            <w:r>
-              <w:rPr>
-                <w:rStyle w:val="Hyperlink"/>
-                <w:noProof/>
-              </w:rPr>
-              <w:t>Ideen</w:t>
-            </w:r>
-            <w:r>
-              <w:rPr>
-                <w:noProof/>
-                <w:webHidden/>
-              </w:rPr>
-              <w:tab/>
-            </w:r>
-            <w:r>
-              <w:rPr>
-                <w:noProof/>
-                <w:webHidden/>
-              </w:rPr>
-              <w:fldChar w:fldCharType="begin"/>
-            </w:r>
-            <w:r>
-              <w:rPr>
-                <w:noProof/>
-                <w:webHidden/>
-              </w:rPr>
-              <w:instrText xml:space="preserve"> PAGEREF _Toc201745477 \h </w:instrText>
+              <w:instrText xml:space="preserve"> PAGEREF _Toc201745644 \h </w:instrText>
             </w:r>
             <w:r>
               <w:rPr>
@@ -1356,13 +1356,13 @@
               <w:lang w:eastAsia="de-DE"/>
             </w:rPr>
           </w:pPr>
-          <w:hyperlink w:anchor="_Toc201745478" w:history="1">
+          <w:hyperlink w:anchor="_Toc201745645" w:history="1">
             <w:r>
               <w:rPr>
                 <w:rStyle w:val="Hyperlink"/>
                 <w:noProof/>
               </w:rPr>
-              <w:t>Softwarearchitektur</w:t>
+              <w:t>Ideen</w:t>
             </w:r>
             <w:r>
               <w:rPr>
@@ -1383,7 +1383,7 @@
                 <w:noProof/>
                 <w:webHidden/>
               </w:rPr>
-              <w:instrText xml:space="preserve"> PAGEREF _Toc201745478 \h </w:instrText>
+              <w:instrText xml:space="preserve"> PAGEREF _Toc201745645 \h </w:instrText>
             </w:r>
             <w:r>
               <w:rPr>
@@ -1428,12 +1428,84 @@
               <w:lang w:eastAsia="de-DE"/>
             </w:rPr>
           </w:pPr>
-          <w:hyperlink w:anchor="_Toc201745479" w:history="1">
+          <w:hyperlink w:anchor="_Toc201745646" w:history="1">
             <w:r>
               <w:rPr>
                 <w:rStyle w:val="Hyperlink"/>
                 <w:noProof/>
               </w:rPr>
+              <w:t>Softwarearchitektur</w:t>
+            </w:r>
+            <w:r>
+              <w:rPr>
+                <w:noProof/>
+                <w:webHidden/>
+              </w:rPr>
+              <w:tab/>
+            </w:r>
+            <w:r>
+              <w:rPr>
+                <w:noProof/>
+                <w:webHidden/>
+              </w:rPr>
+              <w:fldChar w:fldCharType="begin"/>
+            </w:r>
+            <w:r>
+              <w:rPr>
+                <w:noProof/>
+                <w:webHidden/>
+              </w:rPr>
+              <w:instrText xml:space="preserve"> PAGEREF _Toc201745646 \h </w:instrText>
+            </w:r>
+            <w:r>
+              <w:rPr>
+                <w:noProof/>
+                <w:webHidden/>
+              </w:rPr>
+            </w:r>
+            <w:r>
+              <w:rPr>
+                <w:noProof/>
+                <w:webHidden/>
+              </w:rPr>
+              <w:fldChar w:fldCharType="separate"/>
+            </w:r>
+            <w:r>
+              <w:rPr>
+                <w:noProof/>
+                <w:webHidden/>
+              </w:rPr>
+              <w:t>11</w:t>
+            </w:r>
+            <w:r>
+              <w:rPr>
+                <w:noProof/>
+                <w:webHidden/>
+              </w:rPr>
+              <w:fldChar w:fldCharType="end"/>
+            </w:r>
+          </w:hyperlink>
+        </w:p>
+        <w:p>
+          <w:pPr>
+            <w:pStyle w:val="Verzeichnis2"/>
+            <w:tabs>
+              <w:tab w:val="right" w:pos="9855"/>
+            </w:tabs>
+            <w:rPr>
+              <w:rFonts w:asciiTheme="minorHAnsi" w:eastAsiaTheme="minorEastAsia" w:hAnsiTheme="minorHAnsi" w:cstheme="minorBidi"/>
+              <w:noProof/>
+              <w:sz w:val="24"/>
+              <w:szCs w:val="24"/>
+              <w:lang w:eastAsia="de-DE"/>
+            </w:rPr>
+          </w:pPr>
+          <w:hyperlink w:anchor="_Toc201745647" w:history="1">
+            <w:r>
+              <w:rPr>
+                <w:rStyle w:val="Hyperlink"/>
+                <w:noProof/>
+              </w:rPr>
               <w:t>Klassen</w:t>
             </w:r>
             <w:r>
@@ -1455,7 +1527,7 @@
                 <w:noProof/>
                 <w:webHidden/>
               </w:rPr>
-              <w:instrText xml:space="preserve"> PAGEREF _Toc201745479 \h </w:instrText>
+              <w:instrText xml:space="preserve"> PAGEREF _Toc201745647 \h </w:instrText>
             </w:r>
             <w:r>
               <w:rPr>
@@ -1500,7 +1572,7 @@
               <w:lang w:eastAsia="de-DE"/>
             </w:rPr>
           </w:pPr>
-          <w:hyperlink w:anchor="_Toc201745480" w:history="1">
+          <w:hyperlink w:anchor="_Toc201745648" w:history="1">
             <w:r>
               <w:rPr>
                 <w:rStyle w:val="Hyperlink"/>
@@ -1527,7 +1599,7 @@
                 <w:noProof/>
                 <w:webHidden/>
               </w:rPr>
-              <w:instrText xml:space="preserve"> PAGEREF _Toc201745480 \h </w:instrText>
+              <w:instrText xml:space="preserve"> PAGEREF _Toc201745648 \h </w:instrText>
             </w:r>
             <w:r>
               <w:rPr>
@@ -1573,7 +1645,7 @@
               <w:lang w:eastAsia="de-DE"/>
             </w:rPr>
           </w:pPr>
-          <w:hyperlink w:anchor="_Toc201745481" w:history="1">
+          <w:hyperlink w:anchor="_Toc201745649" w:history="1">
             <w:r>
               <w:rPr>
                 <w:rStyle w:val="Hyperlink"/>
@@ -1618,7 +1690,7 @@
                 <w:noProof/>
                 <w:webHidden/>
               </w:rPr>
-              <w:instrText xml:space="preserve"> PAGEREF _Toc201745481 \h </w:instrText>
+              <w:instrText xml:space="preserve"> PAGEREF _Toc201745649 \h </w:instrText>
             </w:r>
             <w:r>
               <w:rPr>
@@ -1664,7 +1736,7 @@
               <w:lang w:eastAsia="de-DE"/>
             </w:rPr>
           </w:pPr>
-          <w:hyperlink w:anchor="_Toc201745482" w:history="1">
+          <w:hyperlink w:anchor="_Toc201745650" w:history="1">
             <w:r>
               <w:rPr>
                 <w:rStyle w:val="Hyperlink"/>
@@ -1709,7 +1781,7 @@
                 <w:noProof/>
                 <w:webHidden/>
               </w:rPr>
-              <w:instrText xml:space="preserve"> PAGEREF _Toc201745482 \h </w:instrText>
+              <w:instrText xml:space="preserve"> PAGEREF _Toc201745650 \h </w:instrText>
             </w:r>
             <w:r>
               <w:rPr>
@@ -1755,7 +1827,7 @@
               <w:lang w:eastAsia="de-DE"/>
             </w:rPr>
           </w:pPr>
-          <w:hyperlink w:anchor="_Toc201745483" w:history="1">
+          <w:hyperlink w:anchor="_Toc201745651" w:history="1">
             <w:r>
               <w:rPr>
                 <w:rStyle w:val="Hyperlink"/>
@@ -1800,7 +1872,7 @@
                 <w:noProof/>
                 <w:webHidden/>
               </w:rPr>
-              <w:instrText xml:space="preserve"> PAGEREF _Toc201745483 \h </w:instrText>
+              <w:instrText xml:space="preserve"> PAGEREF _Toc201745651 \h </w:instrText>
             </w:r>
             <w:r>
               <w:rPr>
@@ -1846,7 +1918,7 @@
               <w:lang w:eastAsia="de-DE"/>
             </w:rPr>
           </w:pPr>
-          <w:hyperlink w:anchor="_Toc201745484" w:history="1">
+          <w:hyperlink w:anchor="_Toc201745652" w:history="1">
             <w:r>
               <w:rPr>
                 <w:rStyle w:val="Hyperlink"/>
@@ -1891,7 +1963,7 @@
                 <w:noProof/>
                 <w:webHidden/>
               </w:rPr>
-              <w:instrText xml:space="preserve"> PAGEREF _Toc201745484 \h </w:instrText>
+              <w:instrText xml:space="preserve"> PAGEREF _Toc201745652 \h </w:instrText>
             </w:r>
             <w:r>
               <w:rPr>
@@ -1937,7 +2009,7 @@
               <w:lang w:eastAsia="de-DE"/>
             </w:rPr>
           </w:pPr>
-          <w:hyperlink w:anchor="_Toc201745485" w:history="1">
+          <w:hyperlink w:anchor="_Toc201745653" w:history="1">
             <w:r>
               <w:rPr>
                 <w:rStyle w:val="Hyperlink"/>
@@ -1982,7 +2054,7 @@
                 <w:noProof/>
                 <w:webHidden/>
               </w:rPr>
-              <w:instrText xml:space="preserve"> PAGEREF _Toc201745485 \h </w:instrText>
+              <w:instrText xml:space="preserve"> PAGEREF _Toc201745653 \h </w:instrText>
             </w:r>
             <w:r>
               <w:rPr>
@@ -2028,7 +2100,7 @@
               <w:lang w:eastAsia="de-DE"/>
             </w:rPr>
           </w:pPr>
-          <w:hyperlink w:anchor="_Toc201745486" w:history="1">
+          <w:hyperlink w:anchor="_Toc201745654" w:history="1">
             <w:r>
               <w:rPr>
                 <w:rStyle w:val="Hyperlink"/>
@@ -2073,7 +2145,7 @@
                 <w:noProof/>
                 <w:webHidden/>
               </w:rPr>
-              <w:instrText xml:space="preserve"> PAGEREF _Toc201745486 \h </w:instrText>
+              <w:instrText xml:space="preserve"> PAGEREF _Toc201745654 \h </w:instrText>
             </w:r>
             <w:r>
               <w:rPr>
@@ -2119,7 +2191,7 @@
               <w:lang w:eastAsia="de-DE"/>
             </w:rPr>
           </w:pPr>
-          <w:hyperlink w:anchor="_Toc201745487" w:history="1">
+          <w:hyperlink w:anchor="_Toc201745655" w:history="1">
             <w:r>
               <w:rPr>
                 <w:rStyle w:val="Hyperlink"/>
@@ -2164,7 +2236,7 @@
                 <w:noProof/>
                 <w:webHidden/>
               </w:rPr>
-              <w:instrText xml:space="preserve"> PAGEREF _Toc201745487 \h </w:instrText>
+              <w:instrText xml:space="preserve"> PAGEREF _Toc201745655 \h </w:instrText>
             </w:r>
             <w:r>
               <w:rPr>
@@ -2209,7 +2281,7 @@
               <w:lang w:eastAsia="de-DE"/>
             </w:rPr>
           </w:pPr>
-          <w:hyperlink w:anchor="_Toc201745488" w:history="1">
+          <w:hyperlink w:anchor="_Toc201745656" w:history="1">
             <w:r>
               <w:rPr>
                 <w:rStyle w:val="Hyperlink"/>
@@ -2236,7 +2308,7 @@
                 <w:noProof/>
                 <w:webHidden/>
               </w:rPr>
-              <w:instrText xml:space="preserve"> PAGEREF _Toc201745488 \h </w:instrText>
+              <w:instrText xml:space="preserve"> PAGEREF _Toc201745656 \h </w:instrText>
             </w:r>
             <w:r>
               <w:rPr>
@@ -2281,7 +2353,7 @@
               <w:lang w:eastAsia="de-DE"/>
             </w:rPr>
           </w:pPr>
-          <w:hyperlink w:anchor="_Toc201745489" w:history="1">
+          <w:hyperlink w:anchor="_Toc201745657" w:history="1">
             <w:r>
               <w:rPr>
                 <w:rStyle w:val="Hyperlink"/>
@@ -2308,79 +2380,7 @@
                 <w:noProof/>
                 <w:webHidden/>
               </w:rPr>
-              <w:instrText xml:space="preserve"> PAGEREF _Toc201745489 \h </w:instrText>
-            </w:r>
-            <w:r>
-              <w:rPr>
-                <w:noProof/>
-                <w:webHidden/>
-              </w:rPr>
-            </w:r>
-            <w:r>
-              <w:rPr>
-                <w:noProof/>
-                <w:webHidden/>
-              </w:rPr>
-              <w:fldChar w:fldCharType="separate"/>
-            </w:r>
-            <w:r>
-              <w:rPr>
-                <w:noProof/>
-                <w:webHidden/>
-              </w:rPr>
-              <w:t>13</w:t>
-            </w:r>
-            <w:r>
-              <w:rPr>
-                <w:noProof/>
-                <w:webHidden/>
-              </w:rPr>
-              <w:fldChar w:fldCharType="end"/>
-            </w:r>
-          </w:hyperlink>
-        </w:p>
-        <w:p>
-          <w:pPr>
-            <w:pStyle w:val="Verzeichnis2"/>
-            <w:tabs>
-              <w:tab w:val="right" w:pos="9855"/>
-            </w:tabs>
-            <w:rPr>
-              <w:rFonts w:asciiTheme="minorHAnsi" w:eastAsiaTheme="minorEastAsia" w:hAnsiTheme="minorHAnsi" w:cstheme="minorBidi"/>
-              <w:noProof/>
-              <w:sz w:val="24"/>
-              <w:szCs w:val="24"/>
-              <w:lang w:eastAsia="de-DE"/>
-            </w:rPr>
-          </w:pPr>
-          <w:hyperlink w:anchor="_Toc201745490" w:history="1">
-            <w:r>
-              <w:rPr>
-                <w:rStyle w:val="Hyperlink"/>
-                <w:noProof/>
-              </w:rPr>
-              <w:t>Tests</w:t>
-            </w:r>
-            <w:r>
-              <w:rPr>
-                <w:noProof/>
-                <w:webHidden/>
-              </w:rPr>
-              <w:tab/>
-            </w:r>
-            <w:r>
-              <w:rPr>
-                <w:noProof/>
-                <w:webHidden/>
-              </w:rPr>
-              <w:fldChar w:fldCharType="begin"/>
-            </w:r>
-            <w:r>
-              <w:rPr>
-                <w:noProof/>
-                <w:webHidden/>
-              </w:rPr>
-              <w:instrText xml:space="preserve"> PAGEREF _Toc201745490 \h </w:instrText>
+              <w:instrText xml:space="preserve"> PAGEREF _Toc201745657 \h </w:instrText>
             </w:r>
             <w:r>
               <w:rPr>
@@ -2423,13 +2423,13 @@
               <w:lang w:eastAsia="de-DE"/>
             </w:rPr>
           </w:pPr>
-          <w:hyperlink w:anchor="_Toc201745491" w:history="1">
+          <w:hyperlink w:anchor="_Toc201745658" w:history="1">
             <w:r>
               <w:rPr>
                 <w:rStyle w:val="Hyperlink"/>
                 <w:noProof/>
               </w:rPr>
-              <w:t>Quellen</w:t>
+              <w:t>Zusammenfassung und Ausblick</w:t>
             </w:r>
             <w:r>
               <w:rPr>
@@ -2450,7 +2450,7 @@
                 <w:noProof/>
                 <w:webHidden/>
               </w:rPr>
-              <w:instrText xml:space="preserve"> PAGEREF _Toc201745491 \h </w:instrText>
+              <w:instrText xml:space="preserve"> PAGEREF _Toc201745658 \h </w:instrText>
             </w:r>
             <w:r>
               <w:rPr>
@@ -2470,7 +2470,77 @@
                 <w:noProof/>
                 <w:webHidden/>
               </w:rPr>
-              <w:t>13</w:t>
+              <w:t>14</w:t>
+            </w:r>
+            <w:r>
+              <w:rPr>
+                <w:noProof/>
+                <w:webHidden/>
+              </w:rPr>
+              <w:fldChar w:fldCharType="end"/>
+            </w:r>
+          </w:hyperlink>
+        </w:p>
+        <w:p>
+          <w:pPr>
+            <w:pStyle w:val="Verzeichnis1"/>
+            <w:rPr>
+              <w:rFonts w:asciiTheme="minorHAnsi" w:eastAsiaTheme="minorEastAsia" w:hAnsiTheme="minorHAnsi" w:cstheme="minorBidi"/>
+              <w:b w:val="0"/>
+              <w:noProof/>
+              <w:kern w:val="2"/>
+              <w:szCs w:val="24"/>
+              <w:lang w:eastAsia="de-DE"/>
+            </w:rPr>
+          </w:pPr>
+          <w:hyperlink w:anchor="_Toc201745659" w:history="1">
+            <w:r>
+              <w:rPr>
+                <w:rStyle w:val="Hyperlink"/>
+                <w:noProof/>
+              </w:rPr>
+              <w:t>Literaturverzeichnis</w:t>
+            </w:r>
+            <w:r>
+              <w:rPr>
+                <w:noProof/>
+                <w:webHidden/>
+              </w:rPr>
+              <w:tab/>
+            </w:r>
+            <w:r>
+              <w:rPr>
+                <w:noProof/>
+                <w:webHidden/>
+              </w:rPr>
+              <w:fldChar w:fldCharType="begin"/>
+            </w:r>
+            <w:r>
+              <w:rPr>
+                <w:noProof/>
+                <w:webHidden/>
+              </w:rPr>
+              <w:instrText xml:space="preserve"> PAGEREF _Toc201745659 \h </w:instrText>
+            </w:r>
+            <w:r>
+              <w:rPr>
+                <w:noProof/>
+                <w:webHidden/>
+              </w:rPr>
+            </w:r>
+            <w:r>
+              <w:rPr>
+                <w:noProof/>
+                <w:webHidden/>
+              </w:rPr>
+              <w:fldChar w:fldCharType="separate"/>
+            </w:r>
+            <w:r>
+              <w:rPr>
+                <w:noProof/>
+                <w:webHidden/>
+              </w:rPr>
+              <w:t>14</w:t>
             </w:r>
             <w:r>
               <w:rPr>
@@ -2683,7 +2753,7 @@
       <w:pPr>
         <w:pStyle w:val="berschrift1"/>
       </w:pPr>
-      <w:bookmarkStart w:id="0" w:name="_Toc201745464"/>
+      <w:bookmarkStart w:id="0" w:name="_Toc201745631"/>
       <w:r>
         <w:t>Einleitung</w:t>
       </w:r>
@@ -2696,7 +2766,7 @@
       <w:pPr>
         <w:pStyle w:val="berschrift2"/>
       </w:pPr>
-      <w:bookmarkStart w:id="1" w:name="_Toc201745465"/>
+      <w:bookmarkStart w:id="1" w:name="_Toc201745632"/>
       <w:r>
         <w:t>Aufgabenstellung</w:t>
       </w:r>
@@ -2722,7 +2792,7 @@
       <w:pPr>
         <w:pStyle w:val="berschrift2"/>
       </w:pPr>
-      <w:bookmarkStart w:id="2" w:name="_Toc201745466"/>
+      <w:bookmarkStart w:id="2" w:name="_Toc201745633"/>
       <w:r>
         <w:t>Problembeschreibung</w:t>
       </w:r>
@@ -2839,7 +2909,7 @@
       <w:pPr>
         <w:pStyle w:val="berschrift1"/>
       </w:pPr>
-      <w:bookmarkStart w:id="3" w:name="_Toc201745467"/>
+      <w:bookmarkStart w:id="3" w:name="_Toc201745634"/>
       <w:r>
         <w:t>Konzept</w:t>
       </w:r>
@@ -2849,19 +2919,21 @@
       <w:pPr>
         <w:pStyle w:val="berschrift1"/>
       </w:pPr>
+      <w:bookmarkStart w:id="4" w:name="_Toc201745635"/>
       <w:r>
         <w:t>Umsetzung</w:t>
       </w:r>
+      <w:bookmarkEnd w:id="4"/>
     </w:p>
     <w:p>
       <w:pPr>
         <w:pStyle w:val="berschrift2"/>
       </w:pPr>
-      <w:bookmarkStart w:id="4" w:name="_Toc201745468"/>
+      <w:bookmarkStart w:id="5" w:name="_Toc201745636"/>
       <w:r>
         <w:t>Wasserpumpen</w:t>
       </w:r>
-      <w:bookmarkEnd w:id="4"/>
+      <w:bookmarkEnd w:id="5"/>
     </w:p>
     <w:p>
       <w:pPr>
@@ -2890,9 +2962,19 @@
         </w:numPr>
         <w:spacing w:line="360" w:lineRule="auto"/>
       </w:pPr>
-      <w:r>
-        <w:t>Offgridtec Tauchpumpe 12V DC 10l 0,5 bar max. 5m Pumphöhe</w:t>
-      </w:r>
+      <w:proofErr w:type="spellStart"/>
+      <w:r>
+        <w:t>Offgridtec</w:t>
+      </w:r>
+      <w:proofErr w:type="spellEnd"/>
+      <w:r>
+        <w:t xml:space="preserve"> Tauchpumpe 12V DC 10l 0,5 bar max. 5m </w:t>
+      </w:r>
+      <w:proofErr w:type="spellStart"/>
+      <w:r>
+        <w:t>Pumphöhe</w:t>
+      </w:r>
+      <w:proofErr w:type="spellEnd"/>
     </w:p>
     <w:p>
       <w:pPr>
@@ -3076,7 +3158,15 @@
         <w:spacing w:before="240" w:line="360" w:lineRule="auto"/>
       </w:pPr>
       <w:r>
-        <w:t>Schutzart IP 68 Vorraussetzung, da die Pumpe im Flüssigkeitsbehälter verbaut ist</w:t>
+        <w:t xml:space="preserve">Schutzart IP 68 </w:t>
+      </w:r>
+      <w:proofErr w:type="spellStart"/>
+      <w:r>
+        <w:t>Vorraussetzung</w:t>
+      </w:r>
+      <w:proofErr w:type="spellEnd"/>
+      <w:r>
+        <w:t>, da die Pumpe im Flüssigkeitsbehälter verbaut ist</w:t>
       </w:r>
     </w:p>
     <w:p>
@@ -3102,7 +3192,15 @@
         <w:spacing w:line="360" w:lineRule="auto"/>
       </w:pPr>
       <w:r>
-        <w:t>1,5m Kabellänge notwendig aber ausreichend da Pumpen ind en Behältern verteilt sind und Kabel bis zur Steuerung reichen muss</w:t>
+        <w:t xml:space="preserve">1,5m Kabellänge notwendig aber ausreichend da Pumpen </w:t>
+      </w:r>
+      <w:proofErr w:type="spellStart"/>
+      <w:r>
+        <w:t>ind</w:t>
+      </w:r>
+      <w:proofErr w:type="spellEnd"/>
+      <w:r>
+        <w:t xml:space="preserve"> en Behältern verteilt sind und Kabel bis zur Steuerung reichen muss</w:t>
       </w:r>
     </w:p>
     <w:p>
@@ -3114,8 +3212,21 @@
         </w:numPr>
         <w:spacing w:line="360" w:lineRule="auto"/>
       </w:pPr>
-      <w:r>
-        <w:t>Eine relativ geringe Leistung von 14,5W ist vorteilhaft, da Steckboard des Raspberry und restliche Elektronik (z.B Transistor) nicht auf große Leistung ausgelegt werden muss, was Kosten spart und sicherer ist</w:t>
+      <w:proofErr w:type="gramStart"/>
+      <w:r>
+        <w:t>Eine relativ</w:t>
+      </w:r>
+      <w:proofErr w:type="gramEnd"/>
+      <w:r>
+        <w:t xml:space="preserve"> geringe Leistung von 14,5W ist vorteilhaft, da Steckboard des Raspberry und restliche Elektronik (</w:t>
+      </w:r>
+      <w:proofErr w:type="spellStart"/>
+      <w:r>
+        <w:t>z.B</w:t>
+      </w:r>
+      <w:proofErr w:type="spellEnd"/>
+      <w:r>
+        <w:t xml:space="preserve"> Transistor) nicht auf große Leistung ausgelegt werden muss, was Kosten spart und sicherer ist</w:t>
       </w:r>
     </w:p>
     <w:p>
@@ -3145,7 +3256,23 @@
         <w:spacing w:line="360" w:lineRule="auto"/>
       </w:pPr>
       <w:r>
-        <w:t>Es bietet sich die Ausführung als Tauchpumpe an, da dabei die Pumpe dauerhaft unterhalb des Wasserpegels steht und dadurch immer mit Wasser gefüllt ist. Dadurch läuft die Pumpe nie „leer“ (saugt Luft an) was dazu führen könnte, dass keine Flüssigkeit angesaugt wird da diese durch die Schwerkraft wieder zurück in den Behälter fliesen würde. Dadurch wird ein Betrieb bei zu hoher Leistung vermieden, der zu Überlast führen könnte und die Elektronik beschädigen könnte. Ein Sensor soll den Pegel des Flüssigkeitbehälters überwachen</w:t>
+        <w:t xml:space="preserve">Es bietet sich die Ausführung als Tauchpumpe an, da dabei die Pumpe dauerhaft unterhalb des Wasserpegels steht und dadurch immer mit Wasser gefüllt ist. Dadurch läuft die Pumpe nie „leer“ (saugt Luft an) was dazu führen könnte, dass keine Flüssigkeit angesaugt </w:t>
+      </w:r>
+      <w:proofErr w:type="gramStart"/>
+      <w:r>
+        <w:t>wird</w:t>
+      </w:r>
+      <w:proofErr w:type="gramEnd"/>
+      <w:r>
+        <w:t xml:space="preserve"> da diese durch die Schwerkraft wieder zurück in den Behälter fliesen würde. Dadurch wird ein Betrieb bei zu hoher Leistung vermieden, der zu Überlast führen könnte und die Elektronik beschädigen könnte. Ein Sensor soll den Pegel des </w:t>
+      </w:r>
+      <w:proofErr w:type="spellStart"/>
+      <w:r>
+        <w:t>Flüssigkeitbehälters</w:t>
+      </w:r>
+      <w:proofErr w:type="spellEnd"/>
+      <w:r>
+        <w:t xml:space="preserve"> überwachen</w:t>
       </w:r>
       <w:r>
         <w:t xml:space="preserve"> und somit sicherstellen, dass die Pumpe dauerhaft im Kontakt mit Wasser ist.</w:t>
@@ -3171,11 +3298,11 @@
       <w:pPr>
         <w:pStyle w:val="berschrift2"/>
       </w:pPr>
-      <w:bookmarkStart w:id="5" w:name="_Toc201745469"/>
+      <w:bookmarkStart w:id="6" w:name="_Toc201745637"/>
       <w:r>
         <w:t>Anschluss Pumpen</w:t>
       </w:r>
-      <w:bookmarkEnd w:id="5"/>
+      <w:bookmarkEnd w:id="6"/>
     </w:p>
     <w:p>
       <w:pPr>
@@ -3495,7 +3622,15 @@
               <w:spacing w:line="276" w:lineRule="auto"/>
             </w:pPr>
             <w:r>
-              <w:t>- Erfordert korrektes Verständnis von Gate-Spannung (Logic-Level nötig)</w:t>
+              <w:t>- Erfordert korrektes Verständnis von Gate-Spannung (</w:t>
+            </w:r>
+            <w:proofErr w:type="spellStart"/>
+            <w:r>
+              <w:t>Logic</w:t>
+            </w:r>
+            <w:proofErr w:type="spellEnd"/>
+            <w:r>
+              <w:t>-Level nötig)</w:t>
             </w:r>
           </w:p>
           <w:p>
@@ -3609,7 +3744,15 @@
         <w:t xml:space="preserve"> </w:t>
       </w:r>
       <w:r>
-        <w:t>(logiklevel-tauglich).</w:t>
+        <w:t>(</w:t>
+      </w:r>
+      <w:proofErr w:type="spellStart"/>
+      <w:r>
+        <w:t>logiklevel</w:t>
+      </w:r>
+      <w:proofErr w:type="spellEnd"/>
+      <w:r>
+        <w:t>-tauglich).</w:t>
       </w:r>
     </w:p>
     <w:p>
@@ -3637,7 +3780,15 @@
         <w:t>Schneller, leiser, effizienter als Relais</w:t>
       </w:r>
       <w:r>
-        <w:t>, Strom für Relais evtl zu gering. günstiger</w:t>
+        <w:t xml:space="preserve">, Strom für Relais </w:t>
+      </w:r>
+      <w:proofErr w:type="spellStart"/>
+      <w:r>
+        <w:t>evtl</w:t>
+      </w:r>
+      <w:proofErr w:type="spellEnd"/>
+      <w:r>
+        <w:t xml:space="preserve"> zu gering. günstiger</w:t>
       </w:r>
     </w:p>
     <w:p>
@@ -3736,12 +3887,14 @@
                 <w:lang w:val="en-US"/>
               </w:rPr>
             </w:pPr>
+            <w:proofErr w:type="spellStart"/>
             <w:r>
               <w:rPr>
                 <w:lang w:val="en-US"/>
               </w:rPr>
               <w:t>Kriterium</w:t>
             </w:r>
+            <w:proofErr w:type="spellEnd"/>
           </w:p>
         </w:tc>
         <w:tc>
@@ -3755,12 +3908,14 @@
                 <w:lang w:val="en-US"/>
               </w:rPr>
             </w:pPr>
+            <w:proofErr w:type="spellStart"/>
             <w:r>
               <w:rPr>
                 <w:lang w:val="en-US"/>
               </w:rPr>
               <w:t>Eigenschaft</w:t>
             </w:r>
+            <w:proofErr w:type="spellEnd"/>
           </w:p>
         </w:tc>
       </w:tr>
@@ -3776,8 +3931,13 @@
                 <w:lang w:val="en-US"/>
               </w:rPr>
             </w:pPr>
-            <w:r>
-              <w:t>Logic-Level-MOSFET</w:t>
+            <w:proofErr w:type="spellStart"/>
+            <w:r>
+              <w:t>Logic</w:t>
+            </w:r>
+            <w:proofErr w:type="spellEnd"/>
+            <w:r>
+              <w:t>-Level-MOSFET</w:t>
             </w:r>
           </w:p>
         </w:tc>
@@ -3841,11 +4001,19 @@
                 <w:lang w:val="en-US"/>
               </w:rPr>
             </w:pPr>
+            <w:proofErr w:type="spellStart"/>
             <w:r>
               <w:rPr>
                 <w:lang w:val="en-US"/>
               </w:rPr>
-              <w:t>Durchlasswiderstand R&lt;sub&gt;DS(on)&lt;/sub&gt;</w:t>
+              <w:t>Durchlasswiderstand</w:t>
+            </w:r>
+            <w:proofErr w:type="spellEnd"/>
+            <w:r>
+              <w:rPr>
+                <w:lang w:val="en-US"/>
+              </w:rPr>
+              <w:t xml:space="preserve"> R&lt;sub&gt;DS(on)&lt;/sub&gt;</w:t>
             </w:r>
           </w:p>
         </w:tc>
@@ -4327,14 +4495,14 @@
       <w:pPr>
         <w:pStyle w:val="berschrift2"/>
       </w:pPr>
-      <w:bookmarkStart w:id="6" w:name="_Toc201745470"/>
+      <w:bookmarkStart w:id="7" w:name="_Toc201745638"/>
       <w:r>
         <w:t>Raspberry Pi</w:t>
       </w:r>
       <w:r>
         <w:t xml:space="preserve"> Pico</w:t>
       </w:r>
-      <w:bookmarkEnd w:id="6"/>
+      <w:bookmarkEnd w:id="7"/>
     </w:p>
     <w:p>
       <w:r>
@@ -4356,7 +4524,15 @@
         <w:t xml:space="preserve"> Mikrocontroller-Board</w:t>
       </w:r>
       <w:r>
-        <w:t xml:space="preserve"> ist das </w:t>
+        <w:t xml:space="preserve"> </w:t>
+      </w:r>
+      <w:proofErr w:type="gramStart"/>
+      <w:r>
+        <w:t>ist</w:t>
+      </w:r>
+      <w:proofErr w:type="gramEnd"/>
+      <w:r>
+        <w:t xml:space="preserve"> das </w:t>
       </w:r>
       <w:r>
         <w:t>sich besonders für einfache bis fortgeschrittene Elektronik- und Steuerungsprojekte eignet. Er basiert auf dem selbst entwickelten RP2040-Chip und ist für seine Flexibilität, Energieeffizienz und Benutzerfreundlichkeit bekannt.</w:t>
@@ -4458,11 +4634,11 @@
       <w:pPr>
         <w:pStyle w:val="berschrift2"/>
       </w:pPr>
-      <w:bookmarkStart w:id="7" w:name="_Toc201745471"/>
+      <w:bookmarkStart w:id="8" w:name="_Toc201745639"/>
       <w:r>
         <w:t>Sensoren</w:t>
       </w:r>
-      <w:bookmarkEnd w:id="7"/>
+      <w:bookmarkEnd w:id="8"/>
     </w:p>
     <w:p>
       <w:pPr>
@@ -4811,7 +4987,21 @@
               <w:rPr>
                 <w:lang w:val="en-US"/>
               </w:rPr>
-              <w:t xml:space="preserve"> Pull-up zu VDD</w:t>
+              <w:t xml:space="preserve"> Pull-up </w:t>
+            </w:r>
+            <w:proofErr w:type="spellStart"/>
+            <w:r>
+              <w:rPr>
+                <w:lang w:val="en-US"/>
+              </w:rPr>
+              <w:t>zu</w:t>
+            </w:r>
+            <w:proofErr w:type="spellEnd"/>
+            <w:r>
+              <w:rPr>
+                <w:lang w:val="en-US"/>
+              </w:rPr>
+              <w:t xml:space="preserve"> VDD</w:t>
             </w:r>
           </w:p>
         </w:tc>
@@ -4887,6 +5077,7 @@
       <w:r>
         <w:t xml:space="preserve">Da </w:t>
       </w:r>
+      <w:proofErr w:type="gramStart"/>
       <w:r>
         <w:t>Schwimmerschalter</w:t>
       </w:r>
@@ -4894,7 +5085,11 @@
         <w:t xml:space="preserve"> </w:t>
       </w:r>
       <w:r>
-        <w:t xml:space="preserve">relativ </w:t>
+        <w:t>relativ</w:t>
+      </w:r>
+      <w:proofErr w:type="gramEnd"/>
+      <w:r>
+        <w:t xml:space="preserve"> </w:t>
       </w:r>
       <w:r>
         <w:t>günstig und zuverlässig sind, werden diese gewählt</w:t>
@@ -5101,7 +5296,15 @@
         <w:jc w:val="both"/>
       </w:pPr>
       <w:r>
-        <w:t xml:space="preserve">Der Schwimmerschalter ist im Prinzip ein </w:t>
+        <w:t xml:space="preserve">Der Schwimmerschalter </w:t>
+      </w:r>
+      <w:proofErr w:type="gramStart"/>
+      <w:r>
+        <w:t>ist im Prinzip</w:t>
+      </w:r>
+      <w:proofErr w:type="gramEnd"/>
+      <w:r>
+        <w:t xml:space="preserve"> ein </w:t>
       </w:r>
       <w:r>
         <w:rPr>
@@ -5168,7 +5371,15 @@
         <w:jc w:val="both"/>
       </w:pPr>
       <w:r>
-        <w:t>Der Pull-up-Widerstand (10kΩ) wird zwischen 3,3 V und GPIO-Pin geschaltet, so dass der Pin im Normalfall HIGH (3,3 V) ist.</w:t>
+        <w:t>Der Pull-</w:t>
+      </w:r>
+      <w:proofErr w:type="spellStart"/>
+      <w:r>
+        <w:t>up</w:t>
+      </w:r>
+      <w:proofErr w:type="spellEnd"/>
+      <w:r>
+        <w:t>-Widerstand (10kΩ) wird zwischen 3,3 V und GPIO-Pin geschaltet, so dass der Pin im Normalfall HIGH (3,3 V) ist.</w:t>
       </w:r>
     </w:p>
     <w:p>
@@ -5194,7 +5405,15 @@
         <w:jc w:val="both"/>
       </w:pPr>
       <w:r>
-        <w:t>Wenn Schwimmerschalter offen: GPIO-Pin ist durch den Pull-up auf HIGH (3,3 V)</w:t>
+        <w:t>Wenn Schwimmerschalter offen: GPIO-Pin ist durch den Pull-</w:t>
+      </w:r>
+      <w:proofErr w:type="spellStart"/>
+      <w:r>
+        <w:t>up</w:t>
+      </w:r>
+      <w:proofErr w:type="spellEnd"/>
+      <w:r>
+        <w:t xml:space="preserve"> auf HIGH (3,3 V)</w:t>
       </w:r>
     </w:p>
     <w:p>
@@ -5219,12 +5438,12 @@
       <w:pPr>
         <w:pStyle w:val="berschrift3"/>
       </w:pPr>
-      <w:bookmarkStart w:id="8" w:name="_Toc201745472"/>
+      <w:bookmarkStart w:id="9" w:name="_Toc201745640"/>
       <w:r>
         <w:lastRenderedPageBreak/>
         <w:t>Schnittstelle</w:t>
       </w:r>
-      <w:bookmarkEnd w:id="8"/>
+      <w:bookmarkEnd w:id="9"/>
     </w:p>
     <w:p>
       <w:pPr>
@@ -5238,11 +5457,11 @@
       <w:pPr>
         <w:pStyle w:val="berschrift3"/>
       </w:pPr>
-      <w:bookmarkStart w:id="9" w:name="_Toc201745473"/>
+      <w:bookmarkStart w:id="10" w:name="_Toc201745641"/>
       <w:r>
         <w:t>mechanischer Aufbau</w:t>
       </w:r>
-      <w:bookmarkEnd w:id="9"/>
+      <w:bookmarkEnd w:id="10"/>
     </w:p>
     <w:p/>
     <w:p/>
@@ -5251,11 +5470,11 @@
       <w:pPr>
         <w:pStyle w:val="berschrift3"/>
       </w:pPr>
-      <w:bookmarkStart w:id="10" w:name="_Toc201745474"/>
+      <w:bookmarkStart w:id="11" w:name="_Toc201745642"/>
       <w:r>
         <w:t>Schaltplan</w:t>
       </w:r>
-      <w:bookmarkEnd w:id="10"/>
+      <w:bookmarkEnd w:id="11"/>
     </w:p>
     <w:p>
       <w:r>
@@ -5300,12 +5519,12 @@
       <w:pPr>
         <w:pStyle w:val="berschrift3"/>
       </w:pPr>
-      <w:bookmarkStart w:id="11" w:name="_Toc201745475"/>
+      <w:bookmarkStart w:id="12" w:name="_Toc201745643"/>
       <w:r>
         <w:lastRenderedPageBreak/>
         <w:t>Blockschaltbild</w:t>
       </w:r>
-      <w:bookmarkEnd w:id="11"/>
+      <w:bookmarkEnd w:id="12"/>
     </w:p>
     <w:p>
       <w:r>
@@ -5451,15 +5670,23 @@
       <w:pPr>
         <w:pStyle w:val="berschrift2"/>
       </w:pPr>
-      <w:bookmarkStart w:id="12" w:name="_Toc201745476"/>
+      <w:bookmarkStart w:id="13" w:name="_Toc201745644"/>
       <w:r>
         <w:t>Arbeitsweise</w:t>
       </w:r>
-      <w:bookmarkEnd w:id="12"/>
-    </w:p>
-    <w:p>
-      <w:r>
-        <w:t>gemeinsame ToDo Liste</w:t>
+      <w:bookmarkEnd w:id="13"/>
+    </w:p>
+    <w:p>
+      <w:r>
+        <w:t xml:space="preserve">gemeinsame </w:t>
+      </w:r>
+      <w:proofErr w:type="spellStart"/>
+      <w:r>
+        <w:t>ToDo</w:t>
+      </w:r>
+      <w:proofErr w:type="spellEnd"/>
+      <w:r>
+        <w:t xml:space="preserve"> Liste</w:t>
       </w:r>
     </w:p>
     <w:p>
@@ -5801,12 +6028,14 @@
           <w:numId w:val="22"/>
         </w:numPr>
       </w:pPr>
+      <w:proofErr w:type="spellStart"/>
       <w:r>
         <w:t>d</w:t>
       </w:r>
       <w:r>
         <w:t>rink_suggestion</w:t>
       </w:r>
+      <w:proofErr w:type="spellEnd"/>
     </w:p>
     <w:p>
       <w:pPr>
@@ -5922,11 +6151,11 @@
       <w:pPr>
         <w:pStyle w:val="berschrift2"/>
       </w:pPr>
-      <w:bookmarkStart w:id="13" w:name="_Toc201745477"/>
+      <w:bookmarkStart w:id="14" w:name="_Toc201745645"/>
       <w:r>
         <w:t>Ideen</w:t>
       </w:r>
-      <w:bookmarkEnd w:id="13"/>
+      <w:bookmarkEnd w:id="14"/>
     </w:p>
     <w:p>
       <w:pPr>
@@ -6020,14 +6249,14 @@
       <w:pPr>
         <w:pStyle w:val="berschrift2"/>
       </w:pPr>
-      <w:bookmarkStart w:id="14" w:name="_Toc201745478"/>
+      <w:bookmarkStart w:id="15" w:name="_Toc201745646"/>
       <w:r>
         <w:t>Software</w:t>
       </w:r>
       <w:r>
         <w:t>architektur</w:t>
       </w:r>
-      <w:bookmarkEnd w:id="14"/>
+      <w:bookmarkEnd w:id="15"/>
     </w:p>
     <w:p>
       <w:pPr>
@@ -6038,7 +6267,15 @@
         </w:numPr>
       </w:pPr>
       <w:r>
-        <w:t>Kommunikation mit Pico: Seriell via USB (z. B. mit pyserial)</w:t>
+        <w:t xml:space="preserve">Kommunikation mit Pico: Seriell via USB (z. B. mit </w:t>
+      </w:r>
+      <w:proofErr w:type="spellStart"/>
+      <w:r>
+        <w:t>pyserial</w:t>
+      </w:r>
+      <w:proofErr w:type="spellEnd"/>
+      <w:r>
+        <w:t>)</w:t>
       </w:r>
     </w:p>
     <w:p>
@@ -6050,8 +6287,13 @@
         </w:numPr>
       </w:pPr>
       <w:r>
-        <w:t>GUI: Mit tkinter</w:t>
-      </w:r>
+        <w:t xml:space="preserve">GUI: Mit </w:t>
+      </w:r>
+      <w:proofErr w:type="spellStart"/>
+      <w:r>
+        <w:t>tkinter</w:t>
+      </w:r>
+      <w:proofErr w:type="spellEnd"/>
     </w:p>
     <w:p>
       <w:pPr>
@@ -6062,11 +6304,11 @@
       <w:pPr>
         <w:pStyle w:val="berschrift2"/>
       </w:pPr>
-      <w:bookmarkStart w:id="15" w:name="_Toc201745479"/>
+      <w:bookmarkStart w:id="16" w:name="_Toc201745647"/>
       <w:r>
         <w:t>Klassen</w:t>
       </w:r>
-      <w:bookmarkEnd w:id="15"/>
+      <w:bookmarkEnd w:id="16"/>
     </w:p>
     <w:p>
       <w:pPr>
@@ -6078,7 +6320,7 @@
           <w:szCs w:val="22"/>
         </w:rPr>
       </w:pPr>
-      <w:bookmarkStart w:id="16" w:name="_Toc201745480"/>
+      <w:bookmarkStart w:id="17" w:name="_Toc201745648"/>
       <w:r>
         <w:rPr>
           <w:rFonts w:ascii="Arial" w:eastAsiaTheme="minorHAnsi" w:hAnsi="Arial" w:cs="Arial"/>
@@ -6088,7 +6330,7 @@
         </w:rPr>
         <w:t>Module/Klassen:</w:t>
       </w:r>
-      <w:bookmarkEnd w:id="16"/>
+      <w:bookmarkEnd w:id="17"/>
     </w:p>
     <w:p>
       <w:pPr>
@@ -6104,7 +6346,7 @@
           <w:szCs w:val="22"/>
         </w:rPr>
       </w:pPr>
-      <w:bookmarkStart w:id="17" w:name="_Toc201745481"/>
+      <w:bookmarkStart w:id="18" w:name="_Toc201745649"/>
       <w:r>
         <w:rPr>
           <w:rFonts w:ascii="Arial" w:eastAsiaTheme="minorHAnsi" w:hAnsi="Arial" w:cs="Arial"/>
@@ -6114,7 +6356,7 @@
         </w:rPr>
         <w:t>Sensor: liest Werte vom Pico</w:t>
       </w:r>
-      <w:bookmarkEnd w:id="17"/>
+      <w:bookmarkEnd w:id="18"/>
     </w:p>
     <w:p>
       <w:pPr>
@@ -6130,7 +6372,7 @@
           <w:szCs w:val="22"/>
         </w:rPr>
       </w:pPr>
-      <w:bookmarkStart w:id="18" w:name="_Toc201745482"/>
+      <w:bookmarkStart w:id="19" w:name="_Toc201745650"/>
       <w:r>
         <w:rPr>
           <w:rFonts w:ascii="Arial" w:eastAsiaTheme="minorHAnsi" w:hAnsi="Arial" w:cs="Arial"/>
@@ -6140,7 +6382,7 @@
         </w:rPr>
         <w:t>Pumpe: steuert Pumpen (Ein/Aus)</w:t>
       </w:r>
-      <w:bookmarkEnd w:id="18"/>
+      <w:bookmarkEnd w:id="19"/>
     </w:p>
     <w:p>
       <w:pPr>
@@ -6156,7 +6398,7 @@
           <w:szCs w:val="22"/>
         </w:rPr>
       </w:pPr>
-      <w:bookmarkStart w:id="19" w:name="_Toc201745483"/>
+      <w:bookmarkStart w:id="20" w:name="_Toc201745651"/>
       <w:r>
         <w:rPr>
           <w:rFonts w:ascii="Arial" w:eastAsiaTheme="minorHAnsi" w:hAnsi="Arial" w:cs="Arial"/>
@@ -6166,7 +6408,7 @@
         </w:rPr>
         <w:t>Drink: verwaltet Rezepte</w:t>
       </w:r>
-      <w:bookmarkEnd w:id="19"/>
+      <w:bookmarkEnd w:id="20"/>
     </w:p>
     <w:p>
       <w:pPr>
@@ -6182,7 +6424,7 @@
           <w:szCs w:val="22"/>
         </w:rPr>
       </w:pPr>
-      <w:bookmarkStart w:id="20" w:name="_Toc201745484"/>
+      <w:bookmarkStart w:id="21" w:name="_Toc201745652"/>
       <w:r>
         <w:rPr>
           <w:rFonts w:ascii="Arial" w:eastAsiaTheme="minorHAnsi" w:hAnsi="Arial" w:cs="Arial"/>
@@ -6192,7 +6434,7 @@
         </w:rPr>
         <w:t>Tank: speichert Daten zu Füllstand und Temperatur</w:t>
       </w:r>
-      <w:bookmarkEnd w:id="20"/>
+      <w:bookmarkEnd w:id="21"/>
     </w:p>
     <w:p>
       <w:pPr>
@@ -6208,7 +6450,8 @@
           <w:szCs w:val="22"/>
         </w:rPr>
       </w:pPr>
-      <w:bookmarkStart w:id="21" w:name="_Toc201745485"/>
+      <w:bookmarkStart w:id="22" w:name="_Toc201745653"/>
+      <w:proofErr w:type="spellStart"/>
       <w:r>
         <w:rPr>
           <w:rFonts w:ascii="Arial" w:eastAsiaTheme="minorHAnsi" w:hAnsi="Arial" w:cs="Arial"/>
@@ -6216,51 +6459,72 @@
           <w:sz w:val="22"/>
           <w:szCs w:val="22"/>
         </w:rPr>
-        <w:t>MixerController: steuert den Mischvorgang</w:t>
-      </w:r>
-      <w:bookmarkEnd w:id="21"/>
-    </w:p>
-    <w:p>
-      <w:pPr>
-        <w:pStyle w:val="berschrift3"/>
-        <w:numPr>
-          <w:ilvl w:val="0"/>
-          <w:numId w:val="19"/>
-        </w:numPr>
+        <w:t>MixerController</w:t>
+      </w:r>
+      <w:proofErr w:type="spellEnd"/>
+      <w:r>
         <w:rPr>
           <w:rFonts w:ascii="Arial" w:eastAsiaTheme="minorHAnsi" w:hAnsi="Arial" w:cs="Arial"/>
           <w:color w:val="auto"/>
           <w:sz w:val="22"/>
           <w:szCs w:val="22"/>
         </w:rPr>
-      </w:pPr>
-      <w:bookmarkStart w:id="22" w:name="_Toc201745486"/>
-      <w:r>
+        <w:t>: steuert den Mischvorgang</w:t>
+      </w:r>
+      <w:bookmarkEnd w:id="22"/>
+    </w:p>
+    <w:p>
+      <w:pPr>
+        <w:pStyle w:val="berschrift3"/>
+        <w:numPr>
+          <w:ilvl w:val="0"/>
+          <w:numId w:val="19"/>
+        </w:numPr>
         <w:rPr>
           <w:rFonts w:ascii="Arial" w:eastAsiaTheme="minorHAnsi" w:hAnsi="Arial" w:cs="Arial"/>
           <w:color w:val="auto"/>
           <w:sz w:val="22"/>
           <w:szCs w:val="22"/>
         </w:rPr>
-        <w:t>GUIController: verbindet GUI mit Logik</w:t>
-      </w:r>
-      <w:bookmarkEnd w:id="22"/>
-    </w:p>
-    <w:p>
-      <w:pPr>
-        <w:pStyle w:val="berschrift3"/>
-        <w:numPr>
-          <w:ilvl w:val="0"/>
-          <w:numId w:val="19"/>
-        </w:numPr>
+      </w:pPr>
+      <w:bookmarkStart w:id="23" w:name="_Toc201745654"/>
+      <w:proofErr w:type="spellStart"/>
+      <w:r>
         <w:rPr>
           <w:rFonts w:ascii="Arial" w:eastAsiaTheme="minorHAnsi" w:hAnsi="Arial" w:cs="Arial"/>
           <w:color w:val="auto"/>
           <w:sz w:val="22"/>
           <w:szCs w:val="22"/>
         </w:rPr>
-      </w:pPr>
-      <w:bookmarkStart w:id="23" w:name="_Toc201745487"/>
+        <w:t>GUIController</w:t>
+      </w:r>
+      <w:proofErr w:type="spellEnd"/>
+      <w:r>
+        <w:rPr>
+          <w:rFonts w:ascii="Arial" w:eastAsiaTheme="minorHAnsi" w:hAnsi="Arial" w:cs="Arial"/>
+          <w:color w:val="auto"/>
+          <w:sz w:val="22"/>
+          <w:szCs w:val="22"/>
+        </w:rPr>
+        <w:t>: verbindet GUI mit Logik</w:t>
+      </w:r>
+      <w:bookmarkEnd w:id="23"/>
+    </w:p>
+    <w:p>
+      <w:pPr>
+        <w:pStyle w:val="berschrift3"/>
+        <w:numPr>
+          <w:ilvl w:val="0"/>
+          <w:numId w:val="19"/>
+        </w:numPr>
+        <w:rPr>
+          <w:rFonts w:ascii="Arial" w:eastAsiaTheme="minorHAnsi" w:hAnsi="Arial" w:cs="Arial"/>
+          <w:color w:val="auto"/>
+          <w:sz w:val="22"/>
+          <w:szCs w:val="22"/>
+        </w:rPr>
+      </w:pPr>
+      <w:bookmarkStart w:id="24" w:name="_Toc201745655"/>
       <w:r>
         <w:rPr>
           <w:rFonts w:ascii="Arial" w:eastAsiaTheme="minorHAnsi" w:hAnsi="Arial" w:cs="Arial"/>
@@ -6270,7 +6534,7 @@
         </w:rPr>
         <w:t>Logger: speichert Temperatur- und Füllstände</w:t>
       </w:r>
-      <w:bookmarkEnd w:id="23"/>
+      <w:bookmarkEnd w:id="24"/>
     </w:p>
     <w:p/>
     <w:p>
@@ -6291,11 +6555,11 @@
       <w:pPr>
         <w:pStyle w:val="berschrift2"/>
       </w:pPr>
-      <w:bookmarkStart w:id="24" w:name="_Toc201745488"/>
+      <w:bookmarkStart w:id="25" w:name="_Toc201745656"/>
       <w:r>
         <w:t>Algorithmen</w:t>
       </w:r>
-      <w:bookmarkEnd w:id="24"/>
+      <w:bookmarkEnd w:id="25"/>
     </w:p>
     <w:p>
       <w:pPr>
@@ -6315,7 +6579,15 @@
     <w:p>
       <w:r>
         <w:lastRenderedPageBreak/>
-        <w:t>Diese regeln den Mischvorgang:</w:t>
+        <w:t xml:space="preserve">Diese </w:t>
+      </w:r>
+      <w:proofErr w:type="spellStart"/>
+      <w:r>
+        <w:t>regeln</w:t>
+      </w:r>
+      <w:proofErr w:type="spellEnd"/>
+      <w:r>
+        <w:t xml:space="preserve"> den Mischvorgang:</w:t>
       </w:r>
     </w:p>
     <w:p>
@@ -6376,7 +6648,21 @@
         <w:rPr>
           <w:lang w:val="en-US"/>
         </w:rPr>
-        <w:t>Z. B. bei Cocktail „Cola-Rum“: 150 ml Cola + 50 ml Rum.</w:t>
+        <w:t xml:space="preserve">Z. B. </w:t>
+      </w:r>
+      <w:proofErr w:type="spellStart"/>
+      <w:r>
+        <w:rPr>
+          <w:lang w:val="en-US"/>
+        </w:rPr>
+        <w:t>bei</w:t>
+      </w:r>
+      <w:proofErr w:type="spellEnd"/>
+      <w:r>
+        <w:rPr>
+          <w:lang w:val="en-US"/>
+        </w:rPr>
+        <w:t xml:space="preserve"> Cocktail „Cola-Rum“: 150 ml Cola + 50 ml Rum.</w:t>
       </w:r>
     </w:p>
     <w:p>
@@ -6401,33 +6687,115 @@
       </w:r>
     </w:p>
     <w:p>
-      <w:r>
-        <w:t>rezept = {"Cola": 150, "Rum": 50}</w:t>
-      </w:r>
-    </w:p>
-    <w:p>
-      <w:r>
-        <w:t>for zutatenname, ml in rezept.items():</w:t>
-      </w:r>
-    </w:p>
-    <w:p>
-      <w:r>
-        <w:t xml:space="preserve">    einschaltzeit = ml / ml_pro_sekunde[zutatenname]</w:t>
-      </w:r>
-    </w:p>
-    <w:p>
-      <w:r>
-        <w:t xml:space="preserve">    pumpe[zutatenname].ein()</w:t>
-      </w:r>
-    </w:p>
-    <w:p>
-      <w:r>
-        <w:t xml:space="preserve">    sleep(einschaltzeit)</w:t>
-      </w:r>
-    </w:p>
-    <w:p>
-      <w:r>
-        <w:t xml:space="preserve">    pumpe[zutatenname].aus()</w:t>
+      <w:proofErr w:type="spellStart"/>
+      <w:r>
+        <w:t>rezept</w:t>
+      </w:r>
+      <w:proofErr w:type="spellEnd"/>
+      <w:r>
+        <w:t xml:space="preserve"> = {"Cola": 150, "Rum": 50}</w:t>
+      </w:r>
+    </w:p>
+    <w:p>
+      <w:proofErr w:type="spellStart"/>
+      <w:r>
+        <w:t>for</w:t>
+      </w:r>
+      <w:proofErr w:type="spellEnd"/>
+      <w:r>
+        <w:t xml:space="preserve"> </w:t>
+      </w:r>
+      <w:proofErr w:type="spellStart"/>
+      <w:r>
+        <w:t>zutatenname</w:t>
+      </w:r>
+      <w:proofErr w:type="spellEnd"/>
+      <w:r>
+        <w:t xml:space="preserve">, ml in </w:t>
+      </w:r>
+      <w:proofErr w:type="spellStart"/>
+      <w:r>
+        <w:t>rezept.items</w:t>
+      </w:r>
+      <w:proofErr w:type="spellEnd"/>
+      <w:r>
+        <w:t>():</w:t>
+      </w:r>
+    </w:p>
+    <w:p>
+      <w:r>
+        <w:t xml:space="preserve">    </w:t>
+      </w:r>
+      <w:proofErr w:type="spellStart"/>
+      <w:r>
+        <w:t>einschaltzeit</w:t>
+      </w:r>
+      <w:proofErr w:type="spellEnd"/>
+      <w:r>
+        <w:t xml:space="preserve"> = ml / </w:t>
+      </w:r>
+      <w:proofErr w:type="spellStart"/>
+      <w:r>
+        <w:t>ml_pro_sekunde</w:t>
+      </w:r>
+      <w:proofErr w:type="spellEnd"/>
+      <w:r>
+        <w:t>[</w:t>
+      </w:r>
+      <w:proofErr w:type="spellStart"/>
+      <w:r>
+        <w:t>zutatenname</w:t>
+      </w:r>
+      <w:proofErr w:type="spellEnd"/>
+      <w:r>
+        <w:t>]</w:t>
+      </w:r>
+    </w:p>
+    <w:p>
+      <w:r>
+        <w:t xml:space="preserve">    pumpe[</w:t>
+      </w:r>
+      <w:proofErr w:type="spellStart"/>
+      <w:r>
+        <w:t>zutatenname</w:t>
+      </w:r>
+      <w:proofErr w:type="spellEnd"/>
+      <w:r>
+        <w:t>].ein()</w:t>
+      </w:r>
+    </w:p>
+    <w:p>
+      <w:r>
+        <w:t xml:space="preserve">    </w:t>
+      </w:r>
+      <w:proofErr w:type="spellStart"/>
+      <w:r>
+        <w:t>sleep</w:t>
+      </w:r>
+      <w:proofErr w:type="spellEnd"/>
+      <w:r>
+        <w:t>(</w:t>
+      </w:r>
+      <w:proofErr w:type="spellStart"/>
+      <w:r>
+        <w:t>einschaltzeit</w:t>
+      </w:r>
+      <w:proofErr w:type="spellEnd"/>
+      <w:r>
+        <w:t>)</w:t>
+      </w:r>
+    </w:p>
+    <w:p>
+      <w:r>
+        <w:t xml:space="preserve">    pumpe[</w:t>
+      </w:r>
+      <w:proofErr w:type="spellStart"/>
+      <w:r>
+        <w:t>zutatenname</w:t>
+      </w:r>
+      <w:proofErr w:type="spellEnd"/>
+      <w:r>
+        <w:t>].aus()</w:t>
       </w:r>
     </w:p>
     <w:p/>
@@ -6527,7 +6895,15 @@
         </w:numPr>
       </w:pPr>
       <w:r>
-        <w:t xml:space="preserve">Wenn z. B. ein Füllstandssensor </w:t>
+        <w:t xml:space="preserve">Wenn z. B. ein </w:t>
+      </w:r>
+      <w:proofErr w:type="spellStart"/>
+      <w:r>
+        <w:t>Füllstandssensor</w:t>
+      </w:r>
+      <w:proofErr w:type="spellEnd"/>
+      <w:r>
+        <w:t xml:space="preserve"> </w:t>
       </w:r>
       <w:r>
         <w:rPr>
@@ -6661,14 +7037,18 @@
       </w:r>
     </w:p>
     <w:p>
+      <w:proofErr w:type="spellStart"/>
       <w:r>
         <w:t>python</w:t>
       </w:r>
-    </w:p>
-    <w:p>
+      <w:proofErr w:type="spellEnd"/>
+    </w:p>
+    <w:p>
+      <w:proofErr w:type="spellStart"/>
       <w:r>
         <w:t>KopierenBearbeiten</w:t>
       </w:r>
+      <w:proofErr w:type="spellEnd"/>
     </w:p>
     <w:p>
       <w:r>
@@ -6676,29 +7056,114 @@
       </w:r>
     </w:p>
     <w:p>
-      <w:r>
-        <w:t>def update_temp(neuer_wert):</w:t>
-      </w:r>
-    </w:p>
-    <w:p>
-      <w:r>
-        <w:t xml:space="preserve">    temperaturwerte.append(neuer_wert)</w:t>
-      </w:r>
-    </w:p>
-    <w:p>
-      <w:r>
-        <w:t xml:space="preserve">    if len(temperaturwerte) &gt; 10:</w:t>
-      </w:r>
-    </w:p>
-    <w:p>
-      <w:r>
-        <w:t xml:space="preserve">        temperaturwerte.pop(0)</w:t>
+      <w:proofErr w:type="spellStart"/>
+      <w:r>
+        <w:t>def</w:t>
+      </w:r>
+      <w:proofErr w:type="spellEnd"/>
+      <w:r>
+        <w:t xml:space="preserve"> </w:t>
+      </w:r>
+      <w:proofErr w:type="spellStart"/>
+      <w:r>
+        <w:t>update_temp</w:t>
+      </w:r>
+      <w:proofErr w:type="spellEnd"/>
+      <w:r>
+        <w:t>(</w:t>
+      </w:r>
+      <w:proofErr w:type="spellStart"/>
+      <w:r>
+        <w:t>neuer_wert</w:t>
+      </w:r>
+      <w:proofErr w:type="spellEnd"/>
+      <w:r>
+        <w:t>):</w:t>
+      </w:r>
+    </w:p>
+    <w:p>
+      <w:r>
+        <w:t xml:space="preserve">    </w:t>
+      </w:r>
+      <w:proofErr w:type="spellStart"/>
+      <w:r>
+        <w:t>temperaturwerte.append</w:t>
+      </w:r>
+      <w:proofErr w:type="spellEnd"/>
+      <w:r>
+        <w:t>(</w:t>
+      </w:r>
+      <w:proofErr w:type="spellStart"/>
+      <w:r>
+        <w:t>neuer_wert</w:t>
+      </w:r>
+      <w:proofErr w:type="spellEnd"/>
+      <w:r>
+        <w:t>)</w:t>
+      </w:r>
+    </w:p>
+    <w:p>
+      <w:r>
+        <w:t xml:space="preserve">    </w:t>
+      </w:r>
+      <w:proofErr w:type="spellStart"/>
+      <w:r>
+        <w:t>if</w:t>
+      </w:r>
+      <w:proofErr w:type="spellEnd"/>
+      <w:r>
+        <w:t xml:space="preserve"> </w:t>
+      </w:r>
+      <w:proofErr w:type="spellStart"/>
+      <w:r>
+        <w:t>len</w:t>
+      </w:r>
+      <w:proofErr w:type="spellEnd"/>
+      <w:r>
+        <w:t>(temperaturwerte) &gt; 10:</w:t>
+      </w:r>
+    </w:p>
+    <w:p>
+      <w:r>
+        <w:t xml:space="preserve">        </w:t>
+      </w:r>
+      <w:proofErr w:type="spellStart"/>
+      <w:r>
+        <w:t>temperaturwerte.pop</w:t>
+      </w:r>
+      <w:proofErr w:type="spellEnd"/>
+      <w:r>
+        <w:t>(0)</w:t>
       </w:r>
     </w:p>
     <w:p>
       <w:r>
         <w:lastRenderedPageBreak/>
-        <w:t xml:space="preserve">    return sum(temperaturwerte) / len(temperaturwerte)</w:t>
+        <w:t xml:space="preserve">    </w:t>
+      </w:r>
+      <w:proofErr w:type="spellStart"/>
+      <w:r>
+        <w:t>return</w:t>
+      </w:r>
+      <w:proofErr w:type="spellEnd"/>
+      <w:r>
+        <w:t xml:space="preserve"> </w:t>
+      </w:r>
+      <w:proofErr w:type="spellStart"/>
+      <w:r>
+        <w:t>sum</w:t>
+      </w:r>
+      <w:proofErr w:type="spellEnd"/>
+      <w:r>
+        <w:t xml:space="preserve">(temperaturwerte) / </w:t>
+      </w:r>
+      <w:proofErr w:type="spellStart"/>
+      <w:r>
+        <w:t>len</w:t>
+      </w:r>
+      <w:proofErr w:type="spellEnd"/>
+      <w:r>
+        <w:t>(temperaturwerte)</w:t>
       </w:r>
     </w:p>
     <w:p/>
@@ -7037,7 +7502,15 @@
         </w:numPr>
       </w:pPr>
       <w:r>
-        <w:t>Durch Benutzereingabe kann Getränk posotiv oder negativ bewertet werden</w:t>
+        <w:t xml:space="preserve">Durch Benutzereingabe kann Getränk </w:t>
+      </w:r>
+      <w:proofErr w:type="spellStart"/>
+      <w:r>
+        <w:t>posotiv</w:t>
+      </w:r>
+      <w:proofErr w:type="spellEnd"/>
+      <w:r>
+        <w:t xml:space="preserve"> oder negativ bewertet werden</w:t>
       </w:r>
     </w:p>
     <w:p>
@@ -7089,11 +7562,11 @@
       <w:pPr>
         <w:pStyle w:val="berschrift3"/>
       </w:pPr>
-      <w:bookmarkStart w:id="25" w:name="_Toc201745489"/>
+      <w:bookmarkStart w:id="26" w:name="_Toc201745657"/>
       <w:r>
         <w:t>GUI</w:t>
       </w:r>
-      <w:bookmarkEnd w:id="25"/>
+      <w:bookmarkEnd w:id="26"/>
     </w:p>
     <w:p/>
     <w:p/>
@@ -7101,10 +7574,12 @@
       <w:pPr>
         <w:pStyle w:val="berschrift1"/>
       </w:pPr>
+      <w:bookmarkStart w:id="27" w:name="_Toc201745658"/>
       <w:r>
         <w:lastRenderedPageBreak/>
         <w:t>Zusammenfassung und Ausblick</w:t>
       </w:r>
+      <w:bookmarkEnd w:id="27"/>
       <w:r>
         <w:t xml:space="preserve"> </w:t>
       </w:r>
@@ -7117,9 +7592,11 @@
       <w:pPr>
         <w:pStyle w:val="berschrift1"/>
       </w:pPr>
+      <w:bookmarkStart w:id="28" w:name="_Toc201745659"/>
       <w:r>
         <w:t>Literaturverzeichnis</w:t>
       </w:r>
+      <w:bookmarkEnd w:id="28"/>
     </w:p>
     <w:p>
       <w:pPr>

</xml_diff>

<commit_message>
Update section headings for clarity in the algorithm documentation
</commit_message>
<xml_diff>
--- a/Ausarbeitung.docx
+++ b/Ausarbeitung.docx
@@ -6563,22 +6563,14 @@
     </w:p>
     <w:p>
       <w:pPr>
-        <w:rPr>
-          <w:b/>
-          <w:bCs/>
-        </w:rPr>
-      </w:pPr>
-      <w:r>
-        <w:rPr>
-          <w:b/>
-          <w:bCs/>
-        </w:rPr>
-        <w:t>1. Steuerungs- und Ablaufalgorithmen</w:t>
-      </w:r>
-    </w:p>
-    <w:p>
-      <w:r>
-        <w:lastRenderedPageBreak/>
+        <w:pStyle w:val="berschrift3"/>
+      </w:pPr>
+      <w:r>
+        <w:t>Steuerungs- und Ablaufalgorithmen</w:t>
+      </w:r>
+    </w:p>
+    <w:p>
+      <w:r>
         <w:t xml:space="preserve">Diese </w:t>
       </w:r>
       <w:proofErr w:type="spellStart"/>
@@ -6801,17 +6793,10 @@
     <w:p/>
     <w:p>
       <w:pPr>
-        <w:rPr>
-          <w:b/>
-          <w:bCs/>
-        </w:rPr>
-      </w:pPr>
-      <w:r>
-        <w:rPr>
-          <w:b/>
-          <w:bCs/>
-        </w:rPr>
-        <w:t>2. Sensor-Auswertung</w:t>
+        <w:pStyle w:val="berschrift3"/>
+      </w:pPr>
+      <w:r>
+        <w:t>Sensor-Auswertung</w:t>
       </w:r>
     </w:p>
     <w:p>
@@ -6940,17 +6925,10 @@
     <w:p/>
     <w:p>
       <w:pPr>
-        <w:rPr>
-          <w:b/>
-          <w:bCs/>
-        </w:rPr>
-      </w:pPr>
-      <w:r>
-        <w:rPr>
-          <w:b/>
-          <w:bCs/>
-        </w:rPr>
-        <w:t>3. Temperaturregelung</w:t>
+        <w:pStyle w:val="berschrift3"/>
+      </w:pPr>
+      <w:r>
+        <w:t>Temperaturregelung</w:t>
       </w:r>
     </w:p>
     <w:p>
@@ -7058,6 +7036,7 @@
     <w:p>
       <w:proofErr w:type="spellStart"/>
       <w:r>
+        <w:lastRenderedPageBreak/>
         <w:t>def</w:t>
       </w:r>
       <w:proofErr w:type="spellEnd"/>
@@ -7138,7 +7117,6 @@
     </w:p>
     <w:p>
       <w:r>
-        <w:lastRenderedPageBreak/>
         <w:t xml:space="preserve">    </w:t>
       </w:r>
       <w:proofErr w:type="spellStart"/>
@@ -7564,6 +7542,7 @@
       </w:pPr>
       <w:bookmarkStart w:id="26" w:name="_Toc201745657"/>
       <w:r>
+        <w:lastRenderedPageBreak/>
         <w:t>GUI</w:t>
       </w:r>
       <w:bookmarkEnd w:id="26"/>
@@ -7576,7 +7555,6 @@
       </w:pPr>
       <w:bookmarkStart w:id="27" w:name="_Toc201745658"/>
       <w:r>
-        <w:lastRenderedPageBreak/>
         <w:t>Zusammenfassung und Ausblick</w:t>
       </w:r>
       <w:bookmarkEnd w:id="27"/>

</xml_diff>

<commit_message>
Refactor documentation structure and enhance clarity in algorithm descriptions
</commit_message>
<xml_diff>
--- a/Ausarbeitung.docx
+++ b/Ausarbeitung.docx
@@ -6313,6 +6313,14 @@
     <w:p>
       <w:pPr>
         <w:pStyle w:val="berschrift3"/>
+      </w:pPr>
+      <w:r>
+        <w:t>Klassendiagramm</w:t>
+      </w:r>
+    </w:p>
+    <w:p>
+      <w:pPr>
+        <w:pStyle w:val="berschrift3"/>
         <w:rPr>
           <w:rFonts w:ascii="Arial" w:eastAsiaTheme="minorHAnsi" w:hAnsi="Arial" w:cs="Arial"/>
           <w:color w:val="auto"/>
@@ -6537,14 +6545,6 @@
       <w:bookmarkEnd w:id="24"/>
     </w:p>
     <w:p/>
-    <w:p>
-      <w:pPr>
-        <w:pStyle w:val="berschrift4"/>
-      </w:pPr>
-      <w:r>
-        <w:t>Klassendiagramm</w:t>
-      </w:r>
-    </w:p>
     <w:p/>
     <w:p>
       <w:pPr>
@@ -6657,139 +6657,6 @@
         <w:t xml:space="preserve"> Cocktail „Cola-Rum“: 150 ml Cola + 50 ml Rum.</w:t>
       </w:r>
     </w:p>
-    <w:p>
-      <w:r>
-        <w:rPr>
-          <w:rFonts w:ascii="Segoe UI Emoji" w:hAnsi="Segoe UI Emoji" w:cs="Segoe UI Emoji"/>
-        </w:rPr>
-        <w:t>🧠</w:t>
-      </w:r>
-      <w:r>
-        <w:t xml:space="preserve"> </w:t>
-      </w:r>
-      <w:r>
-        <w:rPr>
-          <w:b/>
-          <w:bCs/>
-        </w:rPr>
-        <w:t>Ansatz</w:t>
-      </w:r>
-      <w:r>
-        <w:t>:</w:t>
-      </w:r>
-    </w:p>
-    <w:p>
-      <w:proofErr w:type="spellStart"/>
-      <w:r>
-        <w:t>rezept</w:t>
-      </w:r>
-      <w:proofErr w:type="spellEnd"/>
-      <w:r>
-        <w:t xml:space="preserve"> = {"Cola": 150, "Rum": 50}</w:t>
-      </w:r>
-    </w:p>
-    <w:p>
-      <w:proofErr w:type="spellStart"/>
-      <w:r>
-        <w:t>for</w:t>
-      </w:r>
-      <w:proofErr w:type="spellEnd"/>
-      <w:r>
-        <w:t xml:space="preserve"> </w:t>
-      </w:r>
-      <w:proofErr w:type="spellStart"/>
-      <w:r>
-        <w:t>zutatenname</w:t>
-      </w:r>
-      <w:proofErr w:type="spellEnd"/>
-      <w:r>
-        <w:t xml:space="preserve">, ml in </w:t>
-      </w:r>
-      <w:proofErr w:type="spellStart"/>
-      <w:r>
-        <w:t>rezept.items</w:t>
-      </w:r>
-      <w:proofErr w:type="spellEnd"/>
-      <w:r>
-        <w:t>():</w:t>
-      </w:r>
-    </w:p>
-    <w:p>
-      <w:r>
-        <w:t xml:space="preserve">    </w:t>
-      </w:r>
-      <w:proofErr w:type="spellStart"/>
-      <w:r>
-        <w:t>einschaltzeit</w:t>
-      </w:r>
-      <w:proofErr w:type="spellEnd"/>
-      <w:r>
-        <w:t xml:space="preserve"> = ml / </w:t>
-      </w:r>
-      <w:proofErr w:type="spellStart"/>
-      <w:r>
-        <w:t>ml_pro_sekunde</w:t>
-      </w:r>
-      <w:proofErr w:type="spellEnd"/>
-      <w:r>
-        <w:t>[</w:t>
-      </w:r>
-      <w:proofErr w:type="spellStart"/>
-      <w:r>
-        <w:t>zutatenname</w:t>
-      </w:r>
-      <w:proofErr w:type="spellEnd"/>
-      <w:r>
-        <w:t>]</w:t>
-      </w:r>
-    </w:p>
-    <w:p>
-      <w:r>
-        <w:t xml:space="preserve">    pumpe[</w:t>
-      </w:r>
-      <w:proofErr w:type="spellStart"/>
-      <w:r>
-        <w:t>zutatenname</w:t>
-      </w:r>
-      <w:proofErr w:type="spellEnd"/>
-      <w:r>
-        <w:t>].ein()</w:t>
-      </w:r>
-    </w:p>
-    <w:p>
-      <w:r>
-        <w:t xml:space="preserve">    </w:t>
-      </w:r>
-      <w:proofErr w:type="spellStart"/>
-      <w:r>
-        <w:t>sleep</w:t>
-      </w:r>
-      <w:proofErr w:type="spellEnd"/>
-      <w:r>
-        <w:t>(</w:t>
-      </w:r>
-      <w:proofErr w:type="spellStart"/>
-      <w:r>
-        <w:t>einschaltzeit</w:t>
-      </w:r>
-      <w:proofErr w:type="spellEnd"/>
-      <w:r>
-        <w:t>)</w:t>
-      </w:r>
-    </w:p>
-    <w:p>
-      <w:r>
-        <w:t xml:space="preserve">    pumpe[</w:t>
-      </w:r>
-      <w:proofErr w:type="spellStart"/>
-      <w:r>
-        <w:t>zutatenname</w:t>
-      </w:r>
-      <w:proofErr w:type="spellEnd"/>
-      <w:r>
-        <w:t>].aus()</w:t>
-      </w:r>
-    </w:p>
     <w:p/>
     <w:p>
       <w:pPr>
@@ -6923,17 +6790,13 @@
     </w:p>
     <w:p/>
     <w:p/>
+    <w:p/>
     <w:p>
       <w:pPr>
         <w:pStyle w:val="berschrift3"/>
       </w:pPr>
       <w:r>
-        <w:t>Temperaturregelung</w:t>
-      </w:r>
-    </w:p>
-    <w:p>
-      <w:r>
-        <w:t>Wenn du Temperatur misst, kannst du:</w:t>
+        <w:t>GUI-Logik</w:t>
       </w:r>
     </w:p>
     <w:p>
@@ -6956,28 +6819,40 @@
           <w:b/>
           <w:bCs/>
         </w:rPr>
-        <w:t xml:space="preserve"> Alarmalgorithmus</w:t>
+        <w:t xml:space="preserve"> Menüführung / Zustandsmaschine</w:t>
       </w:r>
     </w:p>
     <w:p>
       <w:pPr>
         <w:numPr>
           <w:ilvl w:val="0"/>
-          <w:numId w:val="27"/>
-        </w:numPr>
-      </w:pPr>
-      <w:r>
-        <w:t xml:space="preserve">Bei Über-/Unterschreitung (z. B. &gt;30 °C) gibt es einen </w:t>
-      </w:r>
-      <w:r>
-        <w:rPr>
-          <w:b/>
-          <w:bCs/>
-        </w:rPr>
-        <w:t>Alarm</w:t>
-      </w:r>
-      <w:r>
-        <w:t>.</w:t>
+          <w:numId w:val="29"/>
+        </w:numPr>
+      </w:pPr>
+      <w:r>
+        <w:t>Auswahl von Getränken → Übersicht → Mischvorgang starten</w:t>
+      </w:r>
+    </w:p>
+    <w:p>
+      <w:pPr>
+        <w:numPr>
+          <w:ilvl w:val="0"/>
+          <w:numId w:val="29"/>
+        </w:numPr>
+      </w:pPr>
+      <w:r>
+        <w:t>Beispielzustände:</w:t>
+      </w:r>
+    </w:p>
+    <w:p>
+      <w:pPr>
+        <w:numPr>
+          <w:ilvl w:val="1"/>
+          <w:numId w:val="29"/>
+        </w:numPr>
+      </w:pPr>
+      <w:r>
+        <w:t>Start, Getränkeauswahl, Mischen, Fehler, Bereit</w:t>
       </w:r>
     </w:p>
     <w:p>
@@ -7000,243 +6875,6 @@
           <w:b/>
           <w:bCs/>
         </w:rPr>
-        <w:t xml:space="preserve"> Temperatur-Mittelwertfilter</w:t>
-      </w:r>
-    </w:p>
-    <w:p>
-      <w:pPr>
-        <w:numPr>
-          <w:ilvl w:val="0"/>
-          <w:numId w:val="28"/>
-        </w:numPr>
-      </w:pPr>
-      <w:r>
-        <w:t>Glättet Sensorwerte über Zeit:</w:t>
-      </w:r>
-    </w:p>
-    <w:p>
-      <w:proofErr w:type="spellStart"/>
-      <w:r>
-        <w:t>python</w:t>
-      </w:r>
-      <w:proofErr w:type="spellEnd"/>
-    </w:p>
-    <w:p>
-      <w:proofErr w:type="spellStart"/>
-      <w:r>
-        <w:t>KopierenBearbeiten</w:t>
-      </w:r>
-      <w:proofErr w:type="spellEnd"/>
-    </w:p>
-    <w:p>
-      <w:r>
-        <w:t>temperaturwerte = []</w:t>
-      </w:r>
-    </w:p>
-    <w:p>
-      <w:proofErr w:type="spellStart"/>
-      <w:r>
-        <w:lastRenderedPageBreak/>
-        <w:t>def</w:t>
-      </w:r>
-      <w:proofErr w:type="spellEnd"/>
-      <w:r>
-        <w:t xml:space="preserve"> </w:t>
-      </w:r>
-      <w:proofErr w:type="spellStart"/>
-      <w:r>
-        <w:t>update_temp</w:t>
-      </w:r>
-      <w:proofErr w:type="spellEnd"/>
-      <w:r>
-        <w:t>(</w:t>
-      </w:r>
-      <w:proofErr w:type="spellStart"/>
-      <w:r>
-        <w:t>neuer_wert</w:t>
-      </w:r>
-      <w:proofErr w:type="spellEnd"/>
-      <w:r>
-        <w:t>):</w:t>
-      </w:r>
-    </w:p>
-    <w:p>
-      <w:r>
-        <w:t xml:space="preserve">    </w:t>
-      </w:r>
-      <w:proofErr w:type="spellStart"/>
-      <w:r>
-        <w:t>temperaturwerte.append</w:t>
-      </w:r>
-      <w:proofErr w:type="spellEnd"/>
-      <w:r>
-        <w:t>(</w:t>
-      </w:r>
-      <w:proofErr w:type="spellStart"/>
-      <w:r>
-        <w:t>neuer_wert</w:t>
-      </w:r>
-      <w:proofErr w:type="spellEnd"/>
-      <w:r>
-        <w:t>)</w:t>
-      </w:r>
-    </w:p>
-    <w:p>
-      <w:r>
-        <w:t xml:space="preserve">    </w:t>
-      </w:r>
-      <w:proofErr w:type="spellStart"/>
-      <w:r>
-        <w:t>if</w:t>
-      </w:r>
-      <w:proofErr w:type="spellEnd"/>
-      <w:r>
-        <w:t xml:space="preserve"> </w:t>
-      </w:r>
-      <w:proofErr w:type="spellStart"/>
-      <w:r>
-        <w:t>len</w:t>
-      </w:r>
-      <w:proofErr w:type="spellEnd"/>
-      <w:r>
-        <w:t>(temperaturwerte) &gt; 10:</w:t>
-      </w:r>
-    </w:p>
-    <w:p>
-      <w:r>
-        <w:t xml:space="preserve">        </w:t>
-      </w:r>
-      <w:proofErr w:type="spellStart"/>
-      <w:r>
-        <w:t>temperaturwerte.pop</w:t>
-      </w:r>
-      <w:proofErr w:type="spellEnd"/>
-      <w:r>
-        <w:t>(0)</w:t>
-      </w:r>
-    </w:p>
-    <w:p>
-      <w:r>
-        <w:t xml:space="preserve">    </w:t>
-      </w:r>
-      <w:proofErr w:type="spellStart"/>
-      <w:r>
-        <w:t>return</w:t>
-      </w:r>
-      <w:proofErr w:type="spellEnd"/>
-      <w:r>
-        <w:t xml:space="preserve"> </w:t>
-      </w:r>
-      <w:proofErr w:type="spellStart"/>
-      <w:r>
-        <w:t>sum</w:t>
-      </w:r>
-      <w:proofErr w:type="spellEnd"/>
-      <w:r>
-        <w:t xml:space="preserve">(temperaturwerte) / </w:t>
-      </w:r>
-      <w:proofErr w:type="spellStart"/>
-      <w:r>
-        <w:t>len</w:t>
-      </w:r>
-      <w:proofErr w:type="spellEnd"/>
-      <w:r>
-        <w:t>(temperaturwerte)</w:t>
-      </w:r>
-    </w:p>
-    <w:p/>
-    <w:p/>
-    <w:p>
-      <w:pPr>
-        <w:rPr>
-          <w:b/>
-          <w:bCs/>
-        </w:rPr>
-      </w:pPr>
-      <w:r>
-        <w:rPr>
-          <w:b/>
-          <w:bCs/>
-        </w:rPr>
-        <w:t>4. GUI-Logik</w:t>
-      </w:r>
-    </w:p>
-    <w:p>
-      <w:pPr>
-        <w:rPr>
-          <w:b/>
-          <w:bCs/>
-        </w:rPr>
-      </w:pPr>
-      <w:r>
-        <w:rPr>
-          <w:rFonts w:ascii="Segoe UI Emoji" w:hAnsi="Segoe UI Emoji" w:cs="Segoe UI Emoji"/>
-          <w:b/>
-          <w:bCs/>
-        </w:rPr>
-        <w:t>🔹</w:t>
-      </w:r>
-      <w:r>
-        <w:rPr>
-          <w:b/>
-          <w:bCs/>
-        </w:rPr>
-        <w:t xml:space="preserve"> Menüführung / Zustandsmaschine</w:t>
-      </w:r>
-    </w:p>
-    <w:p>
-      <w:pPr>
-        <w:numPr>
-          <w:ilvl w:val="0"/>
-          <w:numId w:val="29"/>
-        </w:numPr>
-      </w:pPr>
-      <w:r>
-        <w:t>Auswahl von Getränken → Übersicht → Mischvorgang starten</w:t>
-      </w:r>
-    </w:p>
-    <w:p>
-      <w:pPr>
-        <w:numPr>
-          <w:ilvl w:val="0"/>
-          <w:numId w:val="29"/>
-        </w:numPr>
-      </w:pPr>
-      <w:r>
-        <w:t>Beispielzustände:</w:t>
-      </w:r>
-    </w:p>
-    <w:p>
-      <w:pPr>
-        <w:numPr>
-          <w:ilvl w:val="1"/>
-          <w:numId w:val="29"/>
-        </w:numPr>
-      </w:pPr>
-      <w:r>
-        <w:t>Start, Getränkeauswahl, Mischen, Fehler, Bereit</w:t>
-      </w:r>
-    </w:p>
-    <w:p>
-      <w:pPr>
-        <w:rPr>
-          <w:b/>
-          <w:bCs/>
-        </w:rPr>
-      </w:pPr>
-      <w:r>
-        <w:rPr>
-          <w:rFonts w:ascii="Segoe UI Emoji" w:hAnsi="Segoe UI Emoji" w:cs="Segoe UI Emoji"/>
-          <w:b/>
-          <w:bCs/>
-        </w:rPr>
-        <w:t>🔹</w:t>
-      </w:r>
-      <w:r>
-        <w:rPr>
-          <w:b/>
-          <w:bCs/>
-        </w:rPr>
         <w:t xml:space="preserve"> Ereignisbasierte Steuerung</w:t>
       </w:r>
     </w:p>
@@ -7354,6 +6992,7 @@
         <w:pStyle w:val="berschrift4"/>
       </w:pPr>
       <w:r>
+        <w:lastRenderedPageBreak/>
         <w:t>Erweiterte Idee (optional)</w:t>
       </w:r>
     </w:p>
@@ -7542,7 +7181,6 @@
       </w:pPr>
       <w:bookmarkStart w:id="26" w:name="_Toc201745657"/>
       <w:r>
-        <w:lastRenderedPageBreak/>
         <w:t>GUI</w:t>
       </w:r>
       <w:bookmarkEnd w:id="26"/>

</xml_diff>

<commit_message>
Remove deprecated files and update configuration for pump and sensor management
</commit_message>
<xml_diff>
--- a/Ausarbeitung.docx
+++ b/Ausarbeitung.docx
@@ -3098,9 +3098,19 @@
         </w:numPr>
         <w:spacing w:line="360" w:lineRule="auto"/>
       </w:pPr>
-      <w:r>
-        <w:t>Offgridtec Tauchpumpe 12V DC 10l 0,5 bar max. 5m Pumphöhe</w:t>
-      </w:r>
+      <w:proofErr w:type="spellStart"/>
+      <w:r>
+        <w:t>Offgridtec</w:t>
+      </w:r>
+      <w:proofErr w:type="spellEnd"/>
+      <w:r>
+        <w:t xml:space="preserve"> Tauchpumpe 12V DC 10l 0,5 bar max. 5m </w:t>
+      </w:r>
+      <w:proofErr w:type="spellStart"/>
+      <w:r>
+        <w:t>Pumphöhe</w:t>
+      </w:r>
+      <w:proofErr w:type="spellEnd"/>
     </w:p>
     <w:p>
       <w:pPr>
@@ -3285,7 +3295,15 @@
         <w:spacing w:before="240" w:line="360" w:lineRule="auto"/>
       </w:pPr>
       <w:r>
-        <w:t>Schutzart IP 68 Vorraussetzung, da die Pumpe im Flüssigkeitsbehälter verbaut ist</w:t>
+        <w:t xml:space="preserve">Schutzart IP 68 </w:t>
+      </w:r>
+      <w:proofErr w:type="spellStart"/>
+      <w:r>
+        <w:t>Vorraussetzung</w:t>
+      </w:r>
+      <w:proofErr w:type="spellEnd"/>
+      <w:r>
+        <w:t>, da die Pumpe im Flüssigkeitsbehälter verbaut ist</w:t>
       </w:r>
     </w:p>
     <w:p>
@@ -3311,7 +3329,15 @@
         <w:spacing w:line="360" w:lineRule="auto"/>
       </w:pPr>
       <w:r>
-        <w:t>1,5m Kabellänge notwendig aber ausreichend da Pumpen ind en Behältern verteilt sind und Kabel bis zur Steuerung reichen muss</w:t>
+        <w:t xml:space="preserve">1,5m Kabellänge notwendig aber ausreichend da Pumpen </w:t>
+      </w:r>
+      <w:proofErr w:type="spellStart"/>
+      <w:r>
+        <w:t>ind</w:t>
+      </w:r>
+      <w:proofErr w:type="spellEnd"/>
+      <w:r>
+        <w:t xml:space="preserve"> en Behältern verteilt sind und Kabel bis zur Steuerung reichen muss</w:t>
       </w:r>
     </w:p>
     <w:p>
@@ -3324,7 +3350,15 @@
         <w:spacing w:line="360" w:lineRule="auto"/>
       </w:pPr>
       <w:r>
-        <w:t>Eine relativ geringe Leistung von 14,5W ist vorteilhaft, da Steckboard des Raspberry und restliche Elektronik (z.B Transistor) nicht auf große Leistung ausgelegt werden muss, was Kosten spart und sicherer ist</w:t>
+        <w:t>Eine relativ geringe Leistung von 14,5W ist vorteilhaft, da Steckboard des Raspberry und restliche Elektronik (</w:t>
+      </w:r>
+      <w:proofErr w:type="spellStart"/>
+      <w:r>
+        <w:t>z.B</w:t>
+      </w:r>
+      <w:proofErr w:type="spellEnd"/>
+      <w:r>
+        <w:t xml:space="preserve"> Transistor) nicht auf große Leistung ausgelegt werden muss, was Kosten spart und sicherer ist</w:t>
       </w:r>
     </w:p>
     <w:p>
@@ -3350,7 +3384,15 @@
         <w:spacing w:line="360" w:lineRule="auto"/>
       </w:pPr>
       <w:r>
-        <w:t>Es bietet sich die Ausführung als Tauchpumpe an, da dabei die Pumpe dauerhaft unterhalb des Wasserpegels steht und dadurch immer mit Wasser gefüllt ist. Dadurch läuft die Pumpe nie „leer“ (saugt Luft an) was dazu führen könnte, dass keine Flüssigkeit angesaugt wird da diese durch die Schwerkraft wieder zurück in den Behälter fliesen würde. Dadurch wird ein Betrieb bei zu hoher Leistung vermieden, der zu Überlast führen könnte und die Elektronik beschädigen könnte. Ein Sensor soll den Pegel des Flüssigkeitbehälters überwachen</w:t>
+        <w:t xml:space="preserve">Es bietet sich die Ausführung als Tauchpumpe an, da dabei die Pumpe dauerhaft unterhalb des Wasserpegels steht und dadurch immer mit Wasser gefüllt ist. Dadurch läuft die Pumpe nie „leer“ (saugt Luft an) was dazu führen könnte, dass keine Flüssigkeit angesaugt wird da diese durch die Schwerkraft wieder zurück in den Behälter fliesen würde. Dadurch wird ein Betrieb bei zu hoher Leistung vermieden, der zu Überlast führen könnte und die Elektronik beschädigen könnte. Ein Sensor soll den Pegel des </w:t>
+      </w:r>
+      <w:proofErr w:type="spellStart"/>
+      <w:r>
+        <w:t>Flüssigkeitbehälters</w:t>
+      </w:r>
+      <w:proofErr w:type="spellEnd"/>
+      <w:r>
+        <w:t xml:space="preserve"> überwachen</w:t>
       </w:r>
       <w:r>
         <w:t xml:space="preserve"> und somit sicherstellen, dass die Pumpe dauerhaft im Kontakt mit Wasser ist.</w:t>
@@ -3717,7 +3759,15 @@
               <w:spacing w:line="360" w:lineRule="auto"/>
             </w:pPr>
             <w:r>
-              <w:t>- Erfordert korrektes Verständnis von Gate-Spannung (Logic-Level nötig)</w:t>
+              <w:t>- Erfordert korrektes Verständnis von Gate-Spannung (</w:t>
+            </w:r>
+            <w:proofErr w:type="spellStart"/>
+            <w:r>
+              <w:t>Logic</w:t>
+            </w:r>
+            <w:proofErr w:type="spellEnd"/>
+            <w:r>
+              <w:t>-Level nötig)</w:t>
             </w:r>
           </w:p>
           <w:p>
@@ -3835,7 +3885,15 @@
         <w:t xml:space="preserve"> </w:t>
       </w:r>
       <w:r>
-        <w:t>(logiklevel-tauglich).</w:t>
+        <w:t>(</w:t>
+      </w:r>
+      <w:proofErr w:type="spellStart"/>
+      <w:r>
+        <w:t>logiklevel</w:t>
+      </w:r>
+      <w:proofErr w:type="spellEnd"/>
+      <w:r>
+        <w:t>-tauglich).</w:t>
       </w:r>
     </w:p>
     <w:p>
@@ -3862,7 +3920,15 @@
         <w:t>Schneller, leiser, effizienter als Relais</w:t>
       </w:r>
       <w:r>
-        <w:t>, Strom für Relais evtl zu gering. günstiger</w:t>
+        <w:t xml:space="preserve">, Strom für Relais </w:t>
+      </w:r>
+      <w:proofErr w:type="spellStart"/>
+      <w:r>
+        <w:t>evtl</w:t>
+      </w:r>
+      <w:proofErr w:type="spellEnd"/>
+      <w:r>
+        <w:t xml:space="preserve"> zu gering. günstiger</w:t>
       </w:r>
     </w:p>
     <w:p>
@@ -3961,12 +4027,14 @@
                 <w:lang w:val="en-US"/>
               </w:rPr>
             </w:pPr>
+            <w:proofErr w:type="spellStart"/>
             <w:r>
               <w:rPr>
                 <w:lang w:val="en-US"/>
               </w:rPr>
               <w:t>Kriterium</w:t>
             </w:r>
+            <w:proofErr w:type="spellEnd"/>
           </w:p>
         </w:tc>
         <w:tc>
@@ -3980,12 +4048,14 @@
                 <w:lang w:val="en-US"/>
               </w:rPr>
             </w:pPr>
+            <w:proofErr w:type="spellStart"/>
             <w:r>
               <w:rPr>
                 <w:lang w:val="en-US"/>
               </w:rPr>
               <w:t>Eigenschaft</w:t>
             </w:r>
+            <w:proofErr w:type="spellEnd"/>
           </w:p>
         </w:tc>
       </w:tr>
@@ -4001,8 +4071,13 @@
                 <w:lang w:val="en-US"/>
               </w:rPr>
             </w:pPr>
-            <w:r>
-              <w:t>Logic-Level-MOSFET</w:t>
+            <w:proofErr w:type="spellStart"/>
+            <w:r>
+              <w:t>Logic</w:t>
+            </w:r>
+            <w:proofErr w:type="spellEnd"/>
+            <w:r>
+              <w:t>-Level-MOSFET</w:t>
             </w:r>
           </w:p>
         </w:tc>
@@ -4066,11 +4141,19 @@
                 <w:lang w:val="en-US"/>
               </w:rPr>
             </w:pPr>
+            <w:proofErr w:type="spellStart"/>
             <w:r>
               <w:rPr>
                 <w:lang w:val="en-US"/>
               </w:rPr>
-              <w:t>Durchlasswiderstand R&lt;sub&gt;DS(on)&lt;/sub&gt;</w:t>
+              <w:t>Durchlasswiderstand</w:t>
+            </w:r>
+            <w:proofErr w:type="spellEnd"/>
+            <w:r>
+              <w:rPr>
+                <w:lang w:val="en-US"/>
+              </w:rPr>
+              <w:t xml:space="preserve"> R&lt;sub&gt;DS(on)&lt;/sub&gt;</w:t>
             </w:r>
           </w:p>
         </w:tc>
@@ -5074,7 +5157,21 @@
               <w:rPr>
                 <w:lang w:val="en-US"/>
               </w:rPr>
-              <w:t xml:space="preserve"> Pull-up zu VDD</w:t>
+              <w:t xml:space="preserve"> Pull-up </w:t>
+            </w:r>
+            <w:proofErr w:type="spellStart"/>
+            <w:r>
+              <w:rPr>
+                <w:lang w:val="en-US"/>
+              </w:rPr>
+              <w:t>zu</w:t>
+            </w:r>
+            <w:proofErr w:type="spellEnd"/>
+            <w:r>
+              <w:rPr>
+                <w:lang w:val="en-US"/>
+              </w:rPr>
+              <w:t xml:space="preserve"> VDD</w:t>
             </w:r>
           </w:p>
         </w:tc>
@@ -5460,7 +5557,15 @@
         <w:jc w:val="both"/>
       </w:pPr>
       <w:r>
-        <w:t>Der Pull-up-Widerstand (10kΩ) wird zwischen 3,3 V und GPIO-Pin geschaltet, so dass der Pin im Normalfall HIGH (3,3 V) ist.</w:t>
+        <w:t>Der Pull-</w:t>
+      </w:r>
+      <w:proofErr w:type="spellStart"/>
+      <w:r>
+        <w:t>up</w:t>
+      </w:r>
+      <w:proofErr w:type="spellEnd"/>
+      <w:r>
+        <w:t>-Widerstand (10kΩ) wird zwischen 3,3 V und GPIO-Pin geschaltet, so dass der Pin im Normalfall HIGH (3,3 V) ist.</w:t>
       </w:r>
     </w:p>
     <w:p>
@@ -5488,7 +5593,15 @@
         <w:jc w:val="both"/>
       </w:pPr>
       <w:r>
-        <w:t>Wenn Schwimmerschalter offen: GPIO-Pin ist durch den Pull-up auf HIGH (3,3 V)</w:t>
+        <w:t>Wenn Schwimmerschalter offen: GPIO-Pin ist durch den Pull-</w:t>
+      </w:r>
+      <w:proofErr w:type="spellStart"/>
+      <w:r>
+        <w:t>up</w:t>
+      </w:r>
+      <w:proofErr w:type="spellEnd"/>
+      <w:r>
+        <w:t xml:space="preserve"> auf HIGH (3,3 V)</w:t>
       </w:r>
     </w:p>
     <w:p>
@@ -5802,7 +5915,15 @@
         <w:t xml:space="preserve">haben wir eine </w:t>
       </w:r>
       <w:r>
-        <w:t>gemeinsame ToDo Liste</w:t>
+        <w:t xml:space="preserve">gemeinsame </w:t>
+      </w:r>
+      <w:proofErr w:type="spellStart"/>
+      <w:r>
+        <w:t>ToDo</w:t>
+      </w:r>
+      <w:proofErr w:type="spellEnd"/>
+      <w:r>
+        <w:t xml:space="preserve"> Liste</w:t>
       </w:r>
       <w:r>
         <w:t xml:space="preserve"> erstellt</w:t>
@@ -5891,43 +6012,6 @@
       <w:pPr>
         <w:spacing w:line="360" w:lineRule="auto"/>
       </w:pPr>
-      <w:r>
-        <w:drawing>
-          <wp:inline distT="0" distB="0" distL="0" distR="0" wp14:anchorId="00760355" wp14:editId="4A6A7CDD">
-            <wp:extent cx="1958510" cy="3109229"/>
-            <wp:effectExtent l="0" t="0" r="3810" b="0"/>
-            <wp:docPr id="1723347341" name="Grafik 1"/>
-            <wp:cNvGraphicFramePr>
-              <a:graphicFrameLocks xmlns:a="http://schemas.openxmlformats.org/drawingml/2006/main" noChangeAspect="1"/>
-            </wp:cNvGraphicFramePr>
-            <a:graphic xmlns:a="http://schemas.openxmlformats.org/drawingml/2006/main">
-              <a:graphicData uri="http://schemas.openxmlformats.org/drawingml/2006/picture">
-                <pic:pic xmlns:pic="http://schemas.openxmlformats.org/drawingml/2006/picture">
-                  <pic:nvPicPr>
-                    <pic:cNvPr id="1723347341" name=""/>
-                    <pic:cNvPicPr/>
-                  </pic:nvPicPr>
-                  <pic:blipFill>
-                    <a:blip r:embed="rId13"/>
-                    <a:stretch>
-                      <a:fillRect/>
-                    </a:stretch>
-                  </pic:blipFill>
-                  <pic:spPr>
-                    <a:xfrm>
-                      <a:off x="0" y="0"/>
-                      <a:ext cx="1958510" cy="3109229"/>
-                    </a:xfrm>
-                    <a:prstGeom prst="rect">
-                      <a:avLst/>
-                    </a:prstGeom>
-                  </pic:spPr>
-                </pic:pic>
-              </a:graphicData>
-            </a:graphic>
-          </wp:inline>
-        </w:drawing>
-      </w:r>
     </w:p>
     <w:p>
       <w:pPr>
@@ -6170,6 +6254,7 @@
       </w:pPr>
       <w:bookmarkStart w:id="15" w:name="_Toc201745646"/>
       <w:r>
+        <w:lastRenderedPageBreak/>
         <w:t>Software</w:t>
       </w:r>
       <w:r>
@@ -6187,7 +6272,15 @@
         <w:spacing w:line="360" w:lineRule="auto"/>
       </w:pPr>
       <w:r>
-        <w:t>Kommunikation mit Pico: Seriell via USB (z. B. mit pyserial)</w:t>
+        <w:t xml:space="preserve">Kommunikation mit Pico: Seriell via USB (z. B. mit </w:t>
+      </w:r>
+      <w:proofErr w:type="spellStart"/>
+      <w:r>
+        <w:t>pyserial</w:t>
+      </w:r>
+      <w:proofErr w:type="spellEnd"/>
+      <w:r>
+        <w:t>)</w:t>
       </w:r>
     </w:p>
     <w:p>
@@ -6200,8 +6293,13 @@
         <w:spacing w:line="360" w:lineRule="auto"/>
       </w:pPr>
       <w:r>
-        <w:t>GUI: Mit tkinter</w:t>
-      </w:r>
+        <w:t xml:space="preserve">GUI: Mit </w:t>
+      </w:r>
+      <w:proofErr w:type="spellStart"/>
+      <w:r>
+        <w:t>tkinter</w:t>
+      </w:r>
+      <w:proofErr w:type="spellEnd"/>
     </w:p>
     <w:p>
       <w:pPr>
@@ -6376,6 +6474,7 @@
         </w:rPr>
       </w:pPr>
       <w:bookmarkStart w:id="22" w:name="_Toc201745653"/>
+      <w:proofErr w:type="spellStart"/>
       <w:r>
         <w:rPr>
           <w:rFonts w:ascii="Arial" w:eastAsiaTheme="minorHAnsi" w:hAnsi="Arial" w:cs="Arial"/>
@@ -6383,34 +6482,55 @@
           <w:sz w:val="22"/>
           <w:szCs w:val="22"/>
         </w:rPr>
-        <w:t>MixerController: steuert den Mischvorgang</w:t>
-      </w:r>
-      <w:bookmarkEnd w:id="22"/>
-    </w:p>
-    <w:p>
-      <w:pPr>
-        <w:pStyle w:val="berschrift3"/>
-        <w:numPr>
-          <w:ilvl w:val="0"/>
-          <w:numId w:val="19"/>
-        </w:numPr>
-        <w:spacing w:line="360" w:lineRule="auto"/>
+        <w:t>MixerController</w:t>
+      </w:r>
+      <w:proofErr w:type="spellEnd"/>
+      <w:r>
         <w:rPr>
           <w:rFonts w:ascii="Arial" w:eastAsiaTheme="minorHAnsi" w:hAnsi="Arial" w:cs="Arial"/>
           <w:color w:val="auto"/>
           <w:sz w:val="22"/>
           <w:szCs w:val="22"/>
         </w:rPr>
-      </w:pPr>
-      <w:bookmarkStart w:id="23" w:name="_Toc201745654"/>
-      <w:r>
+        <w:t>: steuert den Mischvorgang</w:t>
+      </w:r>
+      <w:bookmarkEnd w:id="22"/>
+    </w:p>
+    <w:p>
+      <w:pPr>
+        <w:pStyle w:val="berschrift3"/>
+        <w:numPr>
+          <w:ilvl w:val="0"/>
+          <w:numId w:val="19"/>
+        </w:numPr>
+        <w:spacing w:line="360" w:lineRule="auto"/>
         <w:rPr>
           <w:rFonts w:ascii="Arial" w:eastAsiaTheme="minorHAnsi" w:hAnsi="Arial" w:cs="Arial"/>
           <w:color w:val="auto"/>
           <w:sz w:val="22"/>
           <w:szCs w:val="22"/>
         </w:rPr>
-        <w:t>GUIController: verbindet GUI mit Logik</w:t>
+      </w:pPr>
+      <w:bookmarkStart w:id="23" w:name="_Toc201745654"/>
+      <w:proofErr w:type="spellStart"/>
+      <w:r>
+        <w:rPr>
+          <w:rFonts w:ascii="Arial" w:eastAsiaTheme="minorHAnsi" w:hAnsi="Arial" w:cs="Arial"/>
+          <w:color w:val="auto"/>
+          <w:sz w:val="22"/>
+          <w:szCs w:val="22"/>
+        </w:rPr>
+        <w:t>GUIController</w:t>
+      </w:r>
+      <w:proofErr w:type="spellEnd"/>
+      <w:r>
+        <w:rPr>
+          <w:rFonts w:ascii="Arial" w:eastAsiaTheme="minorHAnsi" w:hAnsi="Arial" w:cs="Arial"/>
+          <w:color w:val="auto"/>
+          <w:sz w:val="22"/>
+          <w:szCs w:val="22"/>
+        </w:rPr>
+        <w:t>: verbindet GUI mit Logik</w:t>
       </w:r>
       <w:bookmarkEnd w:id="23"/>
     </w:p>
@@ -6602,6 +6722,7 @@
         </w:rPr>
       </w:pPr>
       <w:r>
+        <w:lastRenderedPageBreak/>
         <w:t>Pumpe läuft nie länger als z. B. 10 Sekunden</w:t>
       </w:r>
     </w:p>
@@ -6749,7 +6870,15 @@
         <w:spacing w:line="360" w:lineRule="auto"/>
       </w:pPr>
       <w:r>
-        <w:t>Durch Benutzereingabe kann Getränk posotiv oder negativ bewertet werden</w:t>
+        <w:t xml:space="preserve">Durch Benutzereingabe kann Getränk </w:t>
+      </w:r>
+      <w:proofErr w:type="spellStart"/>
+      <w:r>
+        <w:t>posotiv</w:t>
+      </w:r>
+      <w:proofErr w:type="spellEnd"/>
+      <w:r>
+        <w:t xml:space="preserve"> oder negativ bewertet werden</w:t>
       </w:r>
     </w:p>
     <w:p>
@@ -6821,27 +6950,43 @@
         <w:spacing w:line="360" w:lineRule="auto"/>
       </w:pPr>
       <w:r>
-        <w:t xml:space="preserve">Die grafische Benutzeroberfläche (GUI) bildet das zentrale Bedienelement der Getränkemischanlage und wurde mit dem Python-Modul tkinter umgesetzt. Sie ermöglicht eine intuitive Steuerung des </w:t>
+        <w:t xml:space="preserve">Die grafische Benutzeroberfläche (GUI) bildet das zentrale Bedienelement der Getränkemischanlage und wurde mit dem Python-Modul </w:t>
+      </w:r>
+      <w:proofErr w:type="spellStart"/>
+      <w:r>
+        <w:t>tkinter</w:t>
+      </w:r>
+      <w:proofErr w:type="spellEnd"/>
+      <w:r>
+        <w:t xml:space="preserve"> umgesetzt. Sie ermöglicht eine intuitive Steuerung des Systems und erlaubt es den Benutzerinnen und Benutzern, Getränke auszuwählen, den Mischvorgang zu starten sowie den Zustand des Systems visuell zu erfassen. Die GUI zeigt die aktuellen Füllstände der verfügbaren Zutaten in Form von Fortschrittsbalken an, die sich automatisch aktualisieren, sobald ein Getränk gemischt wurde. Grundlage dafür sind die simulierten Sensorwerte aus dem </w:t>
+      </w:r>
+      <w:proofErr w:type="spellStart"/>
+      <w:r>
+        <w:t>SensorManager</w:t>
+      </w:r>
+      <w:proofErr w:type="spellEnd"/>
+      <w:r>
+        <w:t>.</w:t>
+      </w:r>
+    </w:p>
+    <w:p>
+      <w:pPr>
+        <w:spacing w:line="360" w:lineRule="auto"/>
+      </w:pPr>
+      <w:r>
+        <w:t>Für jedes verfügbare Rezept wird ein eigener Button in der Oberfläche bereitgestellt. Ein Klick auf diesen Button führt zur Zubereitung des entsprechenden Getränks, sofern alle benötigten Zutaten in ausreichender Menge vorhanden sind. Die verwendeten Mengen sowie mögliche Warnhinweise bei unzureichendem Füllstand werden in einem Textfeld ausgegeben. Darüber hinaus bietet die Anwendung eine Funktion zur automatischen Getränkevorschlagsermittlung. Hierbei wird das Getränk identifiziert, das mit den aktuellen Füllständen in der größten Menge zubereitet werden kann.</w:t>
+      </w:r>
+    </w:p>
+    <w:p>
+      <w:pPr>
+        <w:spacing w:line="360" w:lineRule="auto"/>
+      </w:pPr>
+      <w:r>
+        <w:t xml:space="preserve">Um die Benutzerfreundlichkeit weiter zu steigern, enthält die GUI ein einfaches Bewertungssystem: Nach der Zubereitung kann das aktuell gemixte Getränk mit "Like" oder "Dislike" bewertet werden. Diese Bewertungen werden lokal in einer JSON-Datei gespeichert und stehen auch nach einem </w:t>
       </w:r>
       <w:r>
         <w:lastRenderedPageBreak/>
-        <w:t>Systems und erlaubt es den Benutzerinnen und Benutzern, Getränke auszuwählen, den Mischvorgang zu starten sowie den Zustand des Systems visuell zu erfassen. Die GUI zeigt die aktuellen Füllstände der verfügbaren Zutaten in Form von Fortschrittsbalken an, die sich automatisch aktualisieren, sobald ein Getränk gemischt wurde. Grundlage dafür sind die simulierten Sensorwerte aus dem SensorManager.</w:t>
-      </w:r>
-    </w:p>
-    <w:p>
-      <w:pPr>
-        <w:spacing w:line="360" w:lineRule="auto"/>
-      </w:pPr>
-      <w:r>
-        <w:t>Für jedes verfügbare Rezept wird ein eigener Button in der Oberfläche bereitgestellt. Ein Klick auf diesen Button führt zur Zubereitung des entsprechenden Getränks, sofern alle benötigten Zutaten in ausreichender Menge vorhanden sind. Die verwendeten Mengen sowie mögliche Warnhinweise bei unzureichendem Füllstand werden in einem Textfeld ausgegeben. Darüber hinaus bietet die Anwendung eine Funktion zur automatischen Getränkevorschlagsermittlung. Hierbei wird das Getränk identifiziert, das mit den aktuellen Füllständen in der größten Menge zubereitet werden kann.</w:t>
-      </w:r>
-    </w:p>
-    <w:p>
-      <w:pPr>
-        <w:spacing w:line="360" w:lineRule="auto"/>
-      </w:pPr>
-      <w:r>
-        <w:t>Um die Benutzerfreundlichkeit weiter zu steigern, enthält die GUI ein einfaches Bewertungssystem: Nach der Zubereitung kann das aktuell gemixte Getränk mit "Like" oder "Dislike" bewertet werden. Diese Bewertungen werden lokal in einer JSON-Datei gespeichert und stehen auch nach einem Neustart der Anwendung zur Verfügung. Über einen zusätzlichen Button lassen sich die am häufigsten positiv bewerteten Getränke anzeigen.</w:t>
+        <w:t>Neustart der Anwendung zur Verfügung. Über einen zusätzlichen Button lassen sich die am häufigsten positiv bewerteten Getränke anzeigen.</w:t>
       </w:r>
     </w:p>
     <w:p>
@@ -6964,6 +7109,7 @@
       </w:pPr>
       <w:bookmarkStart w:id="27" w:name="_Toc201745658"/>
       <w:r>
+        <w:lastRenderedPageBreak/>
         <w:t>Zusammenfassung und Ausblick</w:t>
       </w:r>
       <w:bookmarkEnd w:id="27"/>
@@ -7030,11 +7176,7 @@
         <w:spacing w:line="360" w:lineRule="auto"/>
       </w:pPr>
       <w:r>
-        <w:t xml:space="preserve">Weitere Ideen wären der Einsatz zusätzlicher Sensorik, etwa zur Erkennung von Gläsern oder Füllständen durch optische Verfahren. Insgesamt ist das System so aufgebaut, dass es in vielen </w:t>
-      </w:r>
-      <w:r>
-        <w:lastRenderedPageBreak/>
-        <w:t>Bereichen noch weiterentwickelt werden kann – sowohl funktional als auch im Hinblick auf Benutzerfreundlichkeit und Automatisierung.</w:t>
+        <w:t>Weitere Ideen wären der Einsatz zusätzlicher Sensorik, etwa zur Erkennung von Gläsern oder Füllständen durch optische Verfahren. Insgesamt ist das System so aufgebaut, dass es in vielen Bereichen noch weiterentwickelt werden kann – sowohl funktional als auch im Hinblick auf Benutzerfreundlichkeit und Automatisierung.</w:t>
       </w:r>
     </w:p>
     <w:p>
@@ -7067,7 +7209,7 @@
           <w:u w:val="none"/>
         </w:rPr>
       </w:pPr>
-      <w:hyperlink r:id="rId14" w:history="1">
+      <w:hyperlink r:id="rId13" w:history="1">
         <w:r>
           <w:rPr>
             <w:rStyle w:val="Hyperlink"/>
@@ -7085,7 +7227,7 @@
         </w:numPr>
         <w:spacing w:line="360" w:lineRule="auto"/>
       </w:pPr>
-      <w:hyperlink r:id="rId15" w:history="1">
+      <w:hyperlink r:id="rId14" w:history="1">
         <w:r>
           <w:rPr>
             <w:rStyle w:val="Hyperlink"/>
@@ -7103,7 +7245,7 @@
         </w:numPr>
         <w:spacing w:line="360" w:lineRule="auto"/>
       </w:pPr>
-      <w:hyperlink r:id="rId16" w:anchor="1x50" w:history="1">
+      <w:hyperlink r:id="rId15" w:anchor="1x50" w:history="1">
         <w:r>
           <w:rPr>
             <w:rStyle w:val="Hyperlink"/>

</xml_diff>